<commit_message>
rendu projet pret avec fichier word
</commit_message>
<xml_diff>
--- a/rendu_projet/Dahbia_BERRANI_rapport_projet_web_G1_28_mars_2021.docx
+++ b/rendu_projet/Dahbia_BERRANI_rapport_projet_web_G1_28_mars_2021.docx
@@ -258,7 +258,7 @@
           <w:r>
             <w:fldChar w:fldCharType="separate"/>
           </w:r>
-          <w:hyperlink w:anchor="_Toc67335732" w:history="1">
+          <w:hyperlink w:anchor="_Toc67743337" w:history="1">
             <w:r>
               <w:rPr>
                 <w:rStyle w:val="Lienhypertexte"/>
@@ -285,7 +285,7 @@
                 <w:noProof/>
                 <w:webHidden/>
               </w:rPr>
-              <w:instrText xml:space="preserve"> PAGEREF _Toc67335732 \h </w:instrText>
+              <w:instrText xml:space="preserve"> PAGEREF _Toc67743337 \h </w:instrText>
             </w:r>
             <w:r>
               <w:rPr>
@@ -305,7 +305,7 @@
                 <w:noProof/>
                 <w:webHidden/>
               </w:rPr>
-              <w:t>3</w:t>
+              <w:t>4</w:t>
             </w:r>
             <w:r>
               <w:rPr>
@@ -328,7 +328,7 @@
               <w:lang w:eastAsia="fr-FR"/>
             </w:rPr>
           </w:pPr>
-          <w:hyperlink w:anchor="_Toc67335733" w:history="1">
+          <w:hyperlink w:anchor="_Toc67743338" w:history="1">
             <w:r>
               <w:rPr>
                 <w:rStyle w:val="Lienhypertexte"/>
@@ -355,7 +355,7 @@
                 <w:noProof/>
                 <w:webHidden/>
               </w:rPr>
-              <w:instrText xml:space="preserve"> PAGEREF _Toc67335733 \h </w:instrText>
+              <w:instrText xml:space="preserve"> PAGEREF _Toc67743338 \h </w:instrText>
             </w:r>
             <w:r>
               <w:rPr>
@@ -375,7 +375,7 @@
                 <w:noProof/>
                 <w:webHidden/>
               </w:rPr>
-              <w:t>3</w:t>
+              <w:t>4</w:t>
             </w:r>
             <w:r>
               <w:rPr>
@@ -398,7 +398,7 @@
               <w:lang w:eastAsia="fr-FR"/>
             </w:rPr>
           </w:pPr>
-          <w:hyperlink w:anchor="_Toc67335734" w:history="1">
+          <w:hyperlink w:anchor="_Toc67743339" w:history="1">
             <w:r>
               <w:rPr>
                 <w:rStyle w:val="Lienhypertexte"/>
@@ -425,7 +425,7 @@
                 <w:noProof/>
                 <w:webHidden/>
               </w:rPr>
-              <w:instrText xml:space="preserve"> PAGEREF _Toc67335734 \h </w:instrText>
+              <w:instrText xml:space="preserve"> PAGEREF _Toc67743339 \h </w:instrText>
             </w:r>
             <w:r>
               <w:rPr>
@@ -445,7 +445,7 @@
                 <w:noProof/>
                 <w:webHidden/>
               </w:rPr>
-              <w:t>3</w:t>
+              <w:t>4</w:t>
             </w:r>
             <w:r>
               <w:rPr>
@@ -468,7 +468,7 @@
               <w:lang w:eastAsia="fr-FR"/>
             </w:rPr>
           </w:pPr>
-          <w:hyperlink w:anchor="_Toc67335735" w:history="1">
+          <w:hyperlink w:anchor="_Toc67743340" w:history="1">
             <w:r>
               <w:rPr>
                 <w:rStyle w:val="Lienhypertexte"/>
@@ -495,7 +495,7 @@
                 <w:noProof/>
                 <w:webHidden/>
               </w:rPr>
-              <w:instrText xml:space="preserve"> PAGEREF _Toc67335735 \h </w:instrText>
+              <w:instrText xml:space="preserve"> PAGEREF _Toc67743340 \h </w:instrText>
             </w:r>
             <w:r>
               <w:rPr>
@@ -515,7 +515,7 @@
                 <w:noProof/>
                 <w:webHidden/>
               </w:rPr>
-              <w:t>4</w:t>
+              <w:t>5</w:t>
             </w:r>
             <w:r>
               <w:rPr>
@@ -538,7 +538,7 @@
               <w:lang w:eastAsia="fr-FR"/>
             </w:rPr>
           </w:pPr>
-          <w:hyperlink w:anchor="_Toc67335736" w:history="1">
+          <w:hyperlink w:anchor="_Toc67743341" w:history="1">
             <w:r>
               <w:rPr>
                 <w:rStyle w:val="Lienhypertexte"/>
@@ -565,7 +565,7 @@
                 <w:noProof/>
                 <w:webHidden/>
               </w:rPr>
-              <w:instrText xml:space="preserve"> PAGEREF _Toc67335736 \h </w:instrText>
+              <w:instrText xml:space="preserve"> PAGEREF _Toc67743341 \h </w:instrText>
             </w:r>
             <w:r>
               <w:rPr>
@@ -585,7 +585,7 @@
                 <w:noProof/>
                 <w:webHidden/>
               </w:rPr>
-              <w:t>5</w:t>
+              <w:t>6</w:t>
             </w:r>
             <w:r>
               <w:rPr>
@@ -608,7 +608,7 @@
               <w:lang w:eastAsia="fr-FR"/>
             </w:rPr>
           </w:pPr>
-          <w:hyperlink w:anchor="_Toc67335737" w:history="1">
+          <w:hyperlink w:anchor="_Toc67743342" w:history="1">
             <w:r>
               <w:rPr>
                 <w:rStyle w:val="Lienhypertexte"/>
@@ -635,7 +635,7 @@
                 <w:noProof/>
                 <w:webHidden/>
               </w:rPr>
-              <w:instrText xml:space="preserve"> PAGEREF _Toc67335737 \h </w:instrText>
+              <w:instrText xml:space="preserve"> PAGEREF _Toc67743342 \h </w:instrText>
             </w:r>
             <w:r>
               <w:rPr>
@@ -655,7 +655,7 @@
                 <w:noProof/>
                 <w:webHidden/>
               </w:rPr>
-              <w:t>5</w:t>
+              <w:t>6</w:t>
             </w:r>
             <w:r>
               <w:rPr>
@@ -678,7 +678,7 @@
               <w:lang w:eastAsia="fr-FR"/>
             </w:rPr>
           </w:pPr>
-          <w:hyperlink w:anchor="_Toc67335738" w:history="1">
+          <w:hyperlink w:anchor="_Toc67743343" w:history="1">
             <w:r>
               <w:rPr>
                 <w:rStyle w:val="Lienhypertexte"/>
@@ -705,7 +705,7 @@
                 <w:noProof/>
                 <w:webHidden/>
               </w:rPr>
-              <w:instrText xml:space="preserve"> PAGEREF _Toc67335738 \h </w:instrText>
+              <w:instrText xml:space="preserve"> PAGEREF _Toc67743343 \h </w:instrText>
             </w:r>
             <w:r>
               <w:rPr>
@@ -725,7 +725,7 @@
                 <w:noProof/>
                 <w:webHidden/>
               </w:rPr>
-              <w:t>5</w:t>
+              <w:t>6</w:t>
             </w:r>
             <w:r>
               <w:rPr>
@@ -748,7 +748,7 @@
               <w:lang w:eastAsia="fr-FR"/>
             </w:rPr>
           </w:pPr>
-          <w:hyperlink w:anchor="_Toc67335739" w:history="1">
+          <w:hyperlink w:anchor="_Toc67743344" w:history="1">
             <w:r>
               <w:rPr>
                 <w:rStyle w:val="Lienhypertexte"/>
@@ -775,7 +775,7 @@
                 <w:noProof/>
                 <w:webHidden/>
               </w:rPr>
-              <w:instrText xml:space="preserve"> PAGEREF _Toc67335739 \h </w:instrText>
+              <w:instrText xml:space="preserve"> PAGEREF _Toc67743344 \h </w:instrText>
             </w:r>
             <w:r>
               <w:rPr>
@@ -795,7 +795,7 @@
                 <w:noProof/>
                 <w:webHidden/>
               </w:rPr>
-              <w:t>5</w:t>
+              <w:t>6</w:t>
             </w:r>
             <w:r>
               <w:rPr>
@@ -818,7 +818,7 @@
               <w:lang w:eastAsia="fr-FR"/>
             </w:rPr>
           </w:pPr>
-          <w:hyperlink w:anchor="_Toc67335740" w:history="1">
+          <w:hyperlink w:anchor="_Toc67743345" w:history="1">
             <w:r>
               <w:rPr>
                 <w:rStyle w:val="Lienhypertexte"/>
@@ -845,7 +845,7 @@
                 <w:noProof/>
                 <w:webHidden/>
               </w:rPr>
-              <w:instrText xml:space="preserve"> PAGEREF _Toc67335740 \h </w:instrText>
+              <w:instrText xml:space="preserve"> PAGEREF _Toc67743345 \h </w:instrText>
             </w:r>
             <w:r>
               <w:rPr>
@@ -865,7 +865,7 @@
                 <w:noProof/>
                 <w:webHidden/>
               </w:rPr>
-              <w:t>6</w:t>
+              <w:t>7</w:t>
             </w:r>
             <w:r>
               <w:rPr>
@@ -888,13 +888,13 @@
               <w:lang w:eastAsia="fr-FR"/>
             </w:rPr>
           </w:pPr>
-          <w:hyperlink w:anchor="_Toc67335741" w:history="1">
+          <w:hyperlink w:anchor="_Toc67743346" w:history="1">
             <w:r>
               <w:rPr>
                 <w:rStyle w:val="Lienhypertexte"/>
                 <w:noProof/>
               </w:rPr>
-              <w:t>Export sql structure base de données</w:t>
+              <w:t>Export SQL structure base de données</w:t>
             </w:r>
             <w:r>
               <w:rPr>
@@ -915,7 +915,7 @@
                 <w:noProof/>
                 <w:webHidden/>
               </w:rPr>
-              <w:instrText xml:space="preserve"> PAGEREF _Toc67335741 \h </w:instrText>
+              <w:instrText xml:space="preserve"> PAGEREF _Toc67743346 \h </w:instrText>
             </w:r>
             <w:r>
               <w:rPr>
@@ -935,7 +935,7 @@
                 <w:noProof/>
                 <w:webHidden/>
               </w:rPr>
-              <w:t>6</w:t>
+              <w:t>7</w:t>
             </w:r>
             <w:r>
               <w:rPr>
@@ -958,7 +958,7 @@
               <w:lang w:eastAsia="fr-FR"/>
             </w:rPr>
           </w:pPr>
-          <w:hyperlink w:anchor="_Toc67335742" w:history="1">
+          <w:hyperlink w:anchor="_Toc67743347" w:history="1">
             <w:r>
               <w:rPr>
                 <w:rStyle w:val="Lienhypertexte"/>
@@ -985,7 +985,7 @@
                 <w:noProof/>
                 <w:webHidden/>
               </w:rPr>
-              <w:instrText xml:space="preserve"> PAGEREF _Toc67335742 \h </w:instrText>
+              <w:instrText xml:space="preserve"> PAGEREF _Toc67743347 \h </w:instrText>
             </w:r>
             <w:r>
               <w:rPr>
@@ -1005,7 +1005,7 @@
                 <w:noProof/>
                 <w:webHidden/>
               </w:rPr>
-              <w:t>6</w:t>
+              <w:t>7</w:t>
             </w:r>
             <w:r>
               <w:rPr>
@@ -1028,13 +1028,13 @@
               <w:lang w:eastAsia="fr-FR"/>
             </w:rPr>
           </w:pPr>
-          <w:hyperlink w:anchor="_Toc67335743" w:history="1">
+          <w:hyperlink w:anchor="_Toc67743348" w:history="1">
             <w:r>
               <w:rPr>
                 <w:rStyle w:val="Lienhypertexte"/>
                 <w:noProof/>
               </w:rPr>
-              <w:t>Requêtes sql</w:t>
+              <w:t>Requêtes SQL</w:t>
             </w:r>
             <w:r>
               <w:rPr>
@@ -1055,7 +1055,7 @@
                 <w:noProof/>
                 <w:webHidden/>
               </w:rPr>
-              <w:instrText xml:space="preserve"> PAGEREF _Toc67335743 \h </w:instrText>
+              <w:instrText xml:space="preserve"> PAGEREF _Toc67743348 \h </w:instrText>
             </w:r>
             <w:r>
               <w:rPr>
@@ -1075,7 +1075,7 @@
                 <w:noProof/>
                 <w:webHidden/>
               </w:rPr>
-              <w:t>6</w:t>
+              <w:t>8</w:t>
             </w:r>
             <w:r>
               <w:rPr>
@@ -1098,7 +1098,7 @@
               <w:lang w:eastAsia="fr-FR"/>
             </w:rPr>
           </w:pPr>
-          <w:hyperlink w:anchor="_Toc67335744" w:history="1">
+          <w:hyperlink w:anchor="_Toc67743349" w:history="1">
             <w:r>
               <w:rPr>
                 <w:rStyle w:val="Lienhypertexte"/>
@@ -1125,7 +1125,7 @@
                 <w:noProof/>
                 <w:webHidden/>
               </w:rPr>
-              <w:instrText xml:space="preserve"> PAGEREF _Toc67335744 \h </w:instrText>
+              <w:instrText xml:space="preserve"> PAGEREF _Toc67743349 \h </w:instrText>
             </w:r>
             <w:r>
               <w:rPr>
@@ -1145,7 +1145,7 @@
                 <w:noProof/>
                 <w:webHidden/>
               </w:rPr>
-              <w:t>6</w:t>
+              <w:t>8</w:t>
             </w:r>
             <w:r>
               <w:rPr>
@@ -1163,16 +1163,18 @@
               <w:tab w:val="right" w:leader="dot" w:pos="9062"/>
             </w:tabs>
             <w:rPr>
+              <w:rFonts w:eastAsiaTheme="minorEastAsia"/>
               <w:noProof/>
+              <w:lang w:eastAsia="fr-FR"/>
             </w:rPr>
           </w:pPr>
-          <w:hyperlink w:anchor="_Toc67335745" w:history="1">
+          <w:hyperlink w:anchor="_Toc67743350" w:history="1">
             <w:r>
               <w:rPr>
                 <w:rStyle w:val="Lienhypertexte"/>
                 <w:noProof/>
               </w:rPr>
-              <w:t>Requête</w:t>
+              <w:t>Requête1</w:t>
             </w:r>
             <w:r>
               <w:rPr>
@@ -1193,7 +1195,7 @@
                 <w:noProof/>
                 <w:webHidden/>
               </w:rPr>
-              <w:instrText xml:space="preserve"> PAGEREF _Toc67335745 \h </w:instrText>
+              <w:instrText xml:space="preserve"> PAGEREF _Toc67743350 \h </w:instrText>
             </w:r>
             <w:r>
               <w:rPr>
@@ -1213,7 +1215,7 @@
                 <w:noProof/>
                 <w:webHidden/>
               </w:rPr>
-              <w:t>6</w:t>
+              <w:t>8</w:t>
             </w:r>
             <w:r>
               <w:rPr>
@@ -1231,16 +1233,18 @@
               <w:tab w:val="right" w:leader="dot" w:pos="9062"/>
             </w:tabs>
             <w:rPr>
+              <w:rFonts w:eastAsiaTheme="minorEastAsia"/>
               <w:noProof/>
+              <w:lang w:eastAsia="fr-FR"/>
             </w:rPr>
           </w:pPr>
-          <w:hyperlink w:anchor="_Toc67335746" w:history="1">
+          <w:hyperlink w:anchor="_Toc67743351" w:history="1">
             <w:r>
               <w:rPr>
                 <w:rStyle w:val="Lienhypertexte"/>
                 <w:noProof/>
               </w:rPr>
-              <w:t>Résultats</w:t>
+              <w:t>Résultats1</w:t>
             </w:r>
             <w:r>
               <w:rPr>
@@ -1261,7 +1265,7 @@
                 <w:noProof/>
                 <w:webHidden/>
               </w:rPr>
-              <w:instrText xml:space="preserve"> PAGEREF _Toc67335746 \h </w:instrText>
+              <w:instrText xml:space="preserve"> PAGEREF _Toc67743351 \h </w:instrText>
             </w:r>
             <w:r>
               <w:rPr>
@@ -1281,7 +1285,147 @@
                 <w:noProof/>
                 <w:webHidden/>
               </w:rPr>
-              <w:t>6</w:t>
+              <w:t>8</w:t>
+            </w:r>
+            <w:r>
+              <w:rPr>
+                <w:noProof/>
+                <w:webHidden/>
+              </w:rPr>
+              <w:fldChar w:fldCharType="end"/>
+            </w:r>
+          </w:hyperlink>
+        </w:p>
+        <w:p>
+          <w:pPr>
+            <w:pStyle w:val="TM3"/>
+            <w:tabs>
+              <w:tab w:val="right" w:leader="dot" w:pos="9062"/>
+            </w:tabs>
+            <w:rPr>
+              <w:rFonts w:eastAsiaTheme="minorEastAsia"/>
+              <w:noProof/>
+              <w:lang w:eastAsia="fr-FR"/>
+            </w:rPr>
+          </w:pPr>
+          <w:hyperlink w:anchor="_Toc67743352" w:history="1">
+            <w:r>
+              <w:rPr>
+                <w:rStyle w:val="Lienhypertexte"/>
+                <w:noProof/>
+              </w:rPr>
+              <w:t>Requête2</w:t>
+            </w:r>
+            <w:r>
+              <w:rPr>
+                <w:noProof/>
+                <w:webHidden/>
+              </w:rPr>
+              <w:tab/>
+            </w:r>
+            <w:r>
+              <w:rPr>
+                <w:noProof/>
+                <w:webHidden/>
+              </w:rPr>
+              <w:fldChar w:fldCharType="begin"/>
+            </w:r>
+            <w:r>
+              <w:rPr>
+                <w:noProof/>
+                <w:webHidden/>
+              </w:rPr>
+              <w:instrText xml:space="preserve"> PAGEREF _Toc67743352 \h </w:instrText>
+            </w:r>
+            <w:r>
+              <w:rPr>
+                <w:noProof/>
+                <w:webHidden/>
+              </w:rPr>
+            </w:r>
+            <w:r>
+              <w:rPr>
+                <w:noProof/>
+                <w:webHidden/>
+              </w:rPr>
+              <w:fldChar w:fldCharType="separate"/>
+            </w:r>
+            <w:r>
+              <w:rPr>
+                <w:noProof/>
+                <w:webHidden/>
+              </w:rPr>
+              <w:t>8</w:t>
+            </w:r>
+            <w:r>
+              <w:rPr>
+                <w:noProof/>
+                <w:webHidden/>
+              </w:rPr>
+              <w:fldChar w:fldCharType="end"/>
+            </w:r>
+          </w:hyperlink>
+        </w:p>
+        <w:p>
+          <w:pPr>
+            <w:pStyle w:val="TM3"/>
+            <w:tabs>
+              <w:tab w:val="right" w:leader="dot" w:pos="9062"/>
+            </w:tabs>
+            <w:rPr>
+              <w:rFonts w:eastAsiaTheme="minorEastAsia"/>
+              <w:noProof/>
+              <w:lang w:eastAsia="fr-FR"/>
+            </w:rPr>
+          </w:pPr>
+          <w:hyperlink w:anchor="_Toc67743353" w:history="1">
+            <w:r>
+              <w:rPr>
+                <w:rStyle w:val="Lienhypertexte"/>
+                <w:noProof/>
+              </w:rPr>
+              <w:t>Résultats1</w:t>
+            </w:r>
+            <w:r>
+              <w:rPr>
+                <w:noProof/>
+                <w:webHidden/>
+              </w:rPr>
+              <w:tab/>
+            </w:r>
+            <w:r>
+              <w:rPr>
+                <w:noProof/>
+                <w:webHidden/>
+              </w:rPr>
+              <w:fldChar w:fldCharType="begin"/>
+            </w:r>
+            <w:r>
+              <w:rPr>
+                <w:noProof/>
+                <w:webHidden/>
+              </w:rPr>
+              <w:instrText xml:space="preserve"> PAGEREF _Toc67743353 \h </w:instrText>
+            </w:r>
+            <w:r>
+              <w:rPr>
+                <w:noProof/>
+                <w:webHidden/>
+              </w:rPr>
+            </w:r>
+            <w:r>
+              <w:rPr>
+                <w:noProof/>
+                <w:webHidden/>
+              </w:rPr>
+              <w:fldChar w:fldCharType="separate"/>
+            </w:r>
+            <w:r>
+              <w:rPr>
+                <w:noProof/>
+                <w:webHidden/>
+              </w:rPr>
+              <w:t>9</w:t>
             </w:r>
             <w:r>
               <w:rPr>
@@ -1304,7 +1448,7 @@
               <w:lang w:eastAsia="fr-FR"/>
             </w:rPr>
           </w:pPr>
-          <w:hyperlink w:anchor="_Toc67335747" w:history="1">
+          <w:hyperlink w:anchor="_Toc67743354" w:history="1">
             <w:r>
               <w:rPr>
                 <w:rStyle w:val="Lienhypertexte"/>
@@ -1331,7 +1475,7 @@
                 <w:noProof/>
                 <w:webHidden/>
               </w:rPr>
-              <w:instrText xml:space="preserve"> PAGEREF _Toc67335747 \h </w:instrText>
+              <w:instrText xml:space="preserve"> PAGEREF _Toc67743354 \h </w:instrText>
             </w:r>
             <w:r>
               <w:rPr>
@@ -1351,7 +1495,7 @@
                 <w:noProof/>
                 <w:webHidden/>
               </w:rPr>
-              <w:t>6</w:t>
+              <w:t>9</w:t>
             </w:r>
             <w:r>
               <w:rPr>
@@ -1369,16 +1513,18 @@
               <w:tab w:val="right" w:leader="dot" w:pos="9062"/>
             </w:tabs>
             <w:rPr>
+              <w:rFonts w:eastAsiaTheme="minorEastAsia"/>
               <w:noProof/>
+              <w:lang w:eastAsia="fr-FR"/>
             </w:rPr>
           </w:pPr>
-          <w:hyperlink w:anchor="_Toc67335748" w:history="1">
+          <w:hyperlink w:anchor="_Toc67743355" w:history="1">
             <w:r>
               <w:rPr>
                 <w:rStyle w:val="Lienhypertexte"/>
                 <w:noProof/>
               </w:rPr>
-              <w:t>Requête</w:t>
+              <w:t>Requête1</w:t>
             </w:r>
             <w:r>
               <w:rPr>
@@ -1399,7 +1545,7 @@
                 <w:noProof/>
                 <w:webHidden/>
               </w:rPr>
-              <w:instrText xml:space="preserve"> PAGEREF _Toc67335748 \h </w:instrText>
+              <w:instrText xml:space="preserve"> PAGEREF _Toc67743355 \h </w:instrText>
             </w:r>
             <w:r>
               <w:rPr>
@@ -1419,7 +1565,7 @@
                 <w:noProof/>
                 <w:webHidden/>
               </w:rPr>
-              <w:t>6</w:t>
+              <w:t>9</w:t>
             </w:r>
             <w:r>
               <w:rPr>
@@ -1437,16 +1583,18 @@
               <w:tab w:val="right" w:leader="dot" w:pos="9062"/>
             </w:tabs>
             <w:rPr>
+              <w:rFonts w:eastAsiaTheme="minorEastAsia"/>
               <w:noProof/>
+              <w:lang w:eastAsia="fr-FR"/>
             </w:rPr>
           </w:pPr>
-          <w:hyperlink w:anchor="_Toc67335749" w:history="1">
+          <w:hyperlink w:anchor="_Toc67743356" w:history="1">
             <w:r>
               <w:rPr>
                 <w:rStyle w:val="Lienhypertexte"/>
                 <w:noProof/>
               </w:rPr>
-              <w:t>Résultats</w:t>
+              <w:t>Résultats1</w:t>
             </w:r>
             <w:r>
               <w:rPr>
@@ -1467,7 +1615,7 @@
                 <w:noProof/>
                 <w:webHidden/>
               </w:rPr>
-              <w:instrText xml:space="preserve"> PAGEREF _Toc67335749 \h </w:instrText>
+              <w:instrText xml:space="preserve"> PAGEREF _Toc67743356 \h </w:instrText>
             </w:r>
             <w:r>
               <w:rPr>
@@ -1487,7 +1635,147 @@
                 <w:noProof/>
                 <w:webHidden/>
               </w:rPr>
-              <w:t>6</w:t>
+              <w:t>9</w:t>
+            </w:r>
+            <w:r>
+              <w:rPr>
+                <w:noProof/>
+                <w:webHidden/>
+              </w:rPr>
+              <w:fldChar w:fldCharType="end"/>
+            </w:r>
+          </w:hyperlink>
+        </w:p>
+        <w:p>
+          <w:pPr>
+            <w:pStyle w:val="TM3"/>
+            <w:tabs>
+              <w:tab w:val="right" w:leader="dot" w:pos="9062"/>
+            </w:tabs>
+            <w:rPr>
+              <w:rFonts w:eastAsiaTheme="minorEastAsia"/>
+              <w:noProof/>
+              <w:lang w:eastAsia="fr-FR"/>
+            </w:rPr>
+          </w:pPr>
+          <w:hyperlink w:anchor="_Toc67743357" w:history="1">
+            <w:r>
+              <w:rPr>
+                <w:rStyle w:val="Lienhypertexte"/>
+                <w:noProof/>
+              </w:rPr>
+              <w:t>Requête2</w:t>
+            </w:r>
+            <w:r>
+              <w:rPr>
+                <w:noProof/>
+                <w:webHidden/>
+              </w:rPr>
+              <w:tab/>
+            </w:r>
+            <w:r>
+              <w:rPr>
+                <w:noProof/>
+                <w:webHidden/>
+              </w:rPr>
+              <w:fldChar w:fldCharType="begin"/>
+            </w:r>
+            <w:r>
+              <w:rPr>
+                <w:noProof/>
+                <w:webHidden/>
+              </w:rPr>
+              <w:instrText xml:space="preserve"> PAGEREF _Toc67743357 \h </w:instrText>
+            </w:r>
+            <w:r>
+              <w:rPr>
+                <w:noProof/>
+                <w:webHidden/>
+              </w:rPr>
+            </w:r>
+            <w:r>
+              <w:rPr>
+                <w:noProof/>
+                <w:webHidden/>
+              </w:rPr>
+              <w:fldChar w:fldCharType="separate"/>
+            </w:r>
+            <w:r>
+              <w:rPr>
+                <w:noProof/>
+                <w:webHidden/>
+              </w:rPr>
+              <w:t>10</w:t>
+            </w:r>
+            <w:r>
+              <w:rPr>
+                <w:noProof/>
+                <w:webHidden/>
+              </w:rPr>
+              <w:fldChar w:fldCharType="end"/>
+            </w:r>
+          </w:hyperlink>
+        </w:p>
+        <w:p>
+          <w:pPr>
+            <w:pStyle w:val="TM3"/>
+            <w:tabs>
+              <w:tab w:val="right" w:leader="dot" w:pos="9062"/>
+            </w:tabs>
+            <w:rPr>
+              <w:rFonts w:eastAsiaTheme="minorEastAsia"/>
+              <w:noProof/>
+              <w:lang w:eastAsia="fr-FR"/>
+            </w:rPr>
+          </w:pPr>
+          <w:hyperlink w:anchor="_Toc67743358" w:history="1">
+            <w:r>
+              <w:rPr>
+                <w:rStyle w:val="Lienhypertexte"/>
+                <w:noProof/>
+              </w:rPr>
+              <w:t>Résultats2</w:t>
+            </w:r>
+            <w:r>
+              <w:rPr>
+                <w:noProof/>
+                <w:webHidden/>
+              </w:rPr>
+              <w:tab/>
+            </w:r>
+            <w:r>
+              <w:rPr>
+                <w:noProof/>
+                <w:webHidden/>
+              </w:rPr>
+              <w:fldChar w:fldCharType="begin"/>
+            </w:r>
+            <w:r>
+              <w:rPr>
+                <w:noProof/>
+                <w:webHidden/>
+              </w:rPr>
+              <w:instrText xml:space="preserve"> PAGEREF _Toc67743358 \h </w:instrText>
+            </w:r>
+            <w:r>
+              <w:rPr>
+                <w:noProof/>
+                <w:webHidden/>
+              </w:rPr>
+            </w:r>
+            <w:r>
+              <w:rPr>
+                <w:noProof/>
+                <w:webHidden/>
+              </w:rPr>
+              <w:fldChar w:fldCharType="separate"/>
+            </w:r>
+            <w:r>
+              <w:rPr>
+                <w:noProof/>
+                <w:webHidden/>
+              </w:rPr>
+              <w:t>10</w:t>
             </w:r>
             <w:r>
               <w:rPr>
@@ -1510,7 +1798,7 @@
               <w:lang w:eastAsia="fr-FR"/>
             </w:rPr>
           </w:pPr>
-          <w:hyperlink w:anchor="_Toc67335750" w:history="1">
+          <w:hyperlink w:anchor="_Toc67743359" w:history="1">
             <w:r>
               <w:rPr>
                 <w:rStyle w:val="Lienhypertexte"/>
@@ -1537,7 +1825,7 @@
                 <w:noProof/>
                 <w:webHidden/>
               </w:rPr>
-              <w:instrText xml:space="preserve"> PAGEREF _Toc67335750 \h </w:instrText>
+              <w:instrText xml:space="preserve"> PAGEREF _Toc67743359 \h </w:instrText>
             </w:r>
             <w:r>
               <w:rPr>
@@ -1557,7 +1845,7 @@
                 <w:noProof/>
                 <w:webHidden/>
               </w:rPr>
-              <w:t>6</w:t>
+              <w:t>11</w:t>
             </w:r>
             <w:r>
               <w:rPr>
@@ -1575,16 +1863,18 @@
               <w:tab w:val="right" w:leader="dot" w:pos="9062"/>
             </w:tabs>
             <w:rPr>
+              <w:rFonts w:eastAsiaTheme="minorEastAsia"/>
               <w:noProof/>
+              <w:lang w:eastAsia="fr-FR"/>
             </w:rPr>
           </w:pPr>
-          <w:hyperlink w:anchor="_Toc67335751" w:history="1">
+          <w:hyperlink w:anchor="_Toc67743360" w:history="1">
             <w:r>
               <w:rPr>
                 <w:rStyle w:val="Lienhypertexte"/>
                 <w:noProof/>
               </w:rPr>
-              <w:t>Requête</w:t>
+              <w:t>Requête1</w:t>
             </w:r>
             <w:r>
               <w:rPr>
@@ -1605,7 +1895,7 @@
                 <w:noProof/>
                 <w:webHidden/>
               </w:rPr>
-              <w:instrText xml:space="preserve"> PAGEREF _Toc67335751 \h </w:instrText>
+              <w:instrText xml:space="preserve"> PAGEREF _Toc67743360 \h </w:instrText>
             </w:r>
             <w:r>
               <w:rPr>
@@ -1625,7 +1915,7 @@
                 <w:noProof/>
                 <w:webHidden/>
               </w:rPr>
-              <w:t>6</w:t>
+              <w:t>11</w:t>
             </w:r>
             <w:r>
               <w:rPr>
@@ -1643,16 +1933,18 @@
               <w:tab w:val="right" w:leader="dot" w:pos="9062"/>
             </w:tabs>
             <w:rPr>
+              <w:rFonts w:eastAsiaTheme="minorEastAsia"/>
               <w:noProof/>
+              <w:lang w:eastAsia="fr-FR"/>
             </w:rPr>
           </w:pPr>
-          <w:hyperlink w:anchor="_Toc67335752" w:history="1">
+          <w:hyperlink w:anchor="_Toc67743361" w:history="1">
             <w:r>
               <w:rPr>
                 <w:rStyle w:val="Lienhypertexte"/>
                 <w:noProof/>
               </w:rPr>
-              <w:t>Résultats</w:t>
+              <w:t>Résultats1</w:t>
             </w:r>
             <w:r>
               <w:rPr>
@@ -1673,7 +1965,7 @@
                 <w:noProof/>
                 <w:webHidden/>
               </w:rPr>
-              <w:instrText xml:space="preserve"> PAGEREF _Toc67335752 \h </w:instrText>
+              <w:instrText xml:space="preserve"> PAGEREF _Toc67743361 \h </w:instrText>
             </w:r>
             <w:r>
               <w:rPr>
@@ -1693,7 +1985,147 @@
                 <w:noProof/>
                 <w:webHidden/>
               </w:rPr>
-              <w:t>6</w:t>
+              <w:t>11</w:t>
+            </w:r>
+            <w:r>
+              <w:rPr>
+                <w:noProof/>
+                <w:webHidden/>
+              </w:rPr>
+              <w:fldChar w:fldCharType="end"/>
+            </w:r>
+          </w:hyperlink>
+        </w:p>
+        <w:p>
+          <w:pPr>
+            <w:pStyle w:val="TM3"/>
+            <w:tabs>
+              <w:tab w:val="right" w:leader="dot" w:pos="9062"/>
+            </w:tabs>
+            <w:rPr>
+              <w:rFonts w:eastAsiaTheme="minorEastAsia"/>
+              <w:noProof/>
+              <w:lang w:eastAsia="fr-FR"/>
+            </w:rPr>
+          </w:pPr>
+          <w:hyperlink w:anchor="_Toc67743362" w:history="1">
+            <w:r>
+              <w:rPr>
+                <w:rStyle w:val="Lienhypertexte"/>
+                <w:noProof/>
+              </w:rPr>
+              <w:t>Requête2</w:t>
+            </w:r>
+            <w:r>
+              <w:rPr>
+                <w:noProof/>
+                <w:webHidden/>
+              </w:rPr>
+              <w:tab/>
+            </w:r>
+            <w:r>
+              <w:rPr>
+                <w:noProof/>
+                <w:webHidden/>
+              </w:rPr>
+              <w:fldChar w:fldCharType="begin"/>
+            </w:r>
+            <w:r>
+              <w:rPr>
+                <w:noProof/>
+                <w:webHidden/>
+              </w:rPr>
+              <w:instrText xml:space="preserve"> PAGEREF _Toc67743362 \h </w:instrText>
+            </w:r>
+            <w:r>
+              <w:rPr>
+                <w:noProof/>
+                <w:webHidden/>
+              </w:rPr>
+            </w:r>
+            <w:r>
+              <w:rPr>
+                <w:noProof/>
+                <w:webHidden/>
+              </w:rPr>
+              <w:fldChar w:fldCharType="separate"/>
+            </w:r>
+            <w:r>
+              <w:rPr>
+                <w:noProof/>
+                <w:webHidden/>
+              </w:rPr>
+              <w:t>11</w:t>
+            </w:r>
+            <w:r>
+              <w:rPr>
+                <w:noProof/>
+                <w:webHidden/>
+              </w:rPr>
+              <w:fldChar w:fldCharType="end"/>
+            </w:r>
+          </w:hyperlink>
+        </w:p>
+        <w:p>
+          <w:pPr>
+            <w:pStyle w:val="TM3"/>
+            <w:tabs>
+              <w:tab w:val="right" w:leader="dot" w:pos="9062"/>
+            </w:tabs>
+            <w:rPr>
+              <w:rFonts w:eastAsiaTheme="minorEastAsia"/>
+              <w:noProof/>
+              <w:lang w:eastAsia="fr-FR"/>
+            </w:rPr>
+          </w:pPr>
+          <w:hyperlink w:anchor="_Toc67743363" w:history="1">
+            <w:r>
+              <w:rPr>
+                <w:rStyle w:val="Lienhypertexte"/>
+                <w:noProof/>
+              </w:rPr>
+              <w:t>Résultats1</w:t>
+            </w:r>
+            <w:r>
+              <w:rPr>
+                <w:noProof/>
+                <w:webHidden/>
+              </w:rPr>
+              <w:tab/>
+            </w:r>
+            <w:r>
+              <w:rPr>
+                <w:noProof/>
+                <w:webHidden/>
+              </w:rPr>
+              <w:fldChar w:fldCharType="begin"/>
+            </w:r>
+            <w:r>
+              <w:rPr>
+                <w:noProof/>
+                <w:webHidden/>
+              </w:rPr>
+              <w:instrText xml:space="preserve"> PAGEREF _Toc67743363 \h </w:instrText>
+            </w:r>
+            <w:r>
+              <w:rPr>
+                <w:noProof/>
+                <w:webHidden/>
+              </w:rPr>
+            </w:r>
+            <w:r>
+              <w:rPr>
+                <w:noProof/>
+                <w:webHidden/>
+              </w:rPr>
+              <w:fldChar w:fldCharType="separate"/>
+            </w:r>
+            <w:r>
+              <w:rPr>
+                <w:noProof/>
+                <w:webHidden/>
+              </w:rPr>
+              <w:t>11</w:t>
             </w:r>
             <w:r>
               <w:rPr>
@@ -1716,7 +2148,7 @@
               <w:lang w:eastAsia="fr-FR"/>
             </w:rPr>
           </w:pPr>
-          <w:hyperlink w:anchor="_Toc67335753" w:history="1">
+          <w:hyperlink w:anchor="_Toc67743364" w:history="1">
             <w:r>
               <w:rPr>
                 <w:rStyle w:val="Lienhypertexte"/>
@@ -1743,7 +2175,7 @@
                 <w:noProof/>
                 <w:webHidden/>
               </w:rPr>
-              <w:instrText xml:space="preserve"> PAGEREF _Toc67335753 \h </w:instrText>
+              <w:instrText xml:space="preserve"> PAGEREF _Toc67743364 \h </w:instrText>
             </w:r>
             <w:r>
               <w:rPr>
@@ -1763,7 +2195,7 @@
                 <w:noProof/>
                 <w:webHidden/>
               </w:rPr>
-              <w:t>6</w:t>
+              <w:t>12</w:t>
             </w:r>
             <w:r>
               <w:rPr>
@@ -1781,16 +2213,18 @@
               <w:tab w:val="right" w:leader="dot" w:pos="9062"/>
             </w:tabs>
             <w:rPr>
+              <w:rFonts w:eastAsiaTheme="minorEastAsia"/>
               <w:noProof/>
+              <w:lang w:eastAsia="fr-FR"/>
             </w:rPr>
           </w:pPr>
-          <w:hyperlink w:anchor="_Toc67335754" w:history="1">
+          <w:hyperlink w:anchor="_Toc67743365" w:history="1">
             <w:r>
               <w:rPr>
                 <w:rStyle w:val="Lienhypertexte"/>
                 <w:noProof/>
               </w:rPr>
-              <w:t>Requête</w:t>
+              <w:t>Requête1</w:t>
             </w:r>
             <w:r>
               <w:rPr>
@@ -1811,7 +2245,7 @@
                 <w:noProof/>
                 <w:webHidden/>
               </w:rPr>
-              <w:instrText xml:space="preserve"> PAGEREF _Toc67335754 \h </w:instrText>
+              <w:instrText xml:space="preserve"> PAGEREF _Toc67743365 \h </w:instrText>
             </w:r>
             <w:r>
               <w:rPr>
@@ -1831,7 +2265,7 @@
                 <w:noProof/>
                 <w:webHidden/>
               </w:rPr>
-              <w:t>6</w:t>
+              <w:t>12</w:t>
             </w:r>
             <w:r>
               <w:rPr>
@@ -1849,16 +2283,18 @@
               <w:tab w:val="right" w:leader="dot" w:pos="9062"/>
             </w:tabs>
             <w:rPr>
+              <w:rFonts w:eastAsiaTheme="minorEastAsia"/>
               <w:noProof/>
+              <w:lang w:eastAsia="fr-FR"/>
             </w:rPr>
           </w:pPr>
-          <w:hyperlink w:anchor="_Toc67335755" w:history="1">
+          <w:hyperlink w:anchor="_Toc67743366" w:history="1">
             <w:r>
               <w:rPr>
                 <w:rStyle w:val="Lienhypertexte"/>
                 <w:noProof/>
               </w:rPr>
-              <w:t>Résultats</w:t>
+              <w:t>Résultats1</w:t>
             </w:r>
             <w:r>
               <w:rPr>
@@ -1879,7 +2315,7 @@
                 <w:noProof/>
                 <w:webHidden/>
               </w:rPr>
-              <w:instrText xml:space="preserve"> PAGEREF _Toc67335755 \h </w:instrText>
+              <w:instrText xml:space="preserve"> PAGEREF _Toc67743366 \h </w:instrText>
             </w:r>
             <w:r>
               <w:rPr>
@@ -1899,7 +2335,359 @@
                 <w:noProof/>
                 <w:webHidden/>
               </w:rPr>
-              <w:t>6</w:t>
+              <w:t>12</w:t>
+            </w:r>
+            <w:r>
+              <w:rPr>
+                <w:noProof/>
+                <w:webHidden/>
+              </w:rPr>
+              <w:fldChar w:fldCharType="end"/>
+            </w:r>
+          </w:hyperlink>
+        </w:p>
+        <w:p>
+          <w:pPr>
+            <w:pStyle w:val="TM3"/>
+            <w:tabs>
+              <w:tab w:val="right" w:leader="dot" w:pos="9062"/>
+            </w:tabs>
+            <w:rPr>
+              <w:rFonts w:eastAsiaTheme="minorEastAsia"/>
+              <w:noProof/>
+              <w:lang w:eastAsia="fr-FR"/>
+            </w:rPr>
+          </w:pPr>
+          <w:hyperlink w:anchor="_Toc67743367" w:history="1">
+            <w:r>
+              <w:rPr>
+                <w:rStyle w:val="Lienhypertexte"/>
+                <w:noProof/>
+              </w:rPr>
+              <w:t>Requête2</w:t>
+            </w:r>
+            <w:r>
+              <w:rPr>
+                <w:noProof/>
+                <w:webHidden/>
+              </w:rPr>
+              <w:tab/>
+            </w:r>
+            <w:r>
+              <w:rPr>
+                <w:noProof/>
+                <w:webHidden/>
+              </w:rPr>
+              <w:fldChar w:fldCharType="begin"/>
+            </w:r>
+            <w:r>
+              <w:rPr>
+                <w:noProof/>
+                <w:webHidden/>
+              </w:rPr>
+              <w:instrText xml:space="preserve"> PAGEREF _Toc67743367 \h </w:instrText>
+            </w:r>
+            <w:r>
+              <w:rPr>
+                <w:noProof/>
+                <w:webHidden/>
+              </w:rPr>
+            </w:r>
+            <w:r>
+              <w:rPr>
+                <w:noProof/>
+                <w:webHidden/>
+              </w:rPr>
+              <w:fldChar w:fldCharType="separate"/>
+            </w:r>
+            <w:r>
+              <w:rPr>
+                <w:noProof/>
+                <w:webHidden/>
+              </w:rPr>
+              <w:t>12</w:t>
+            </w:r>
+            <w:r>
+              <w:rPr>
+                <w:noProof/>
+                <w:webHidden/>
+              </w:rPr>
+              <w:fldChar w:fldCharType="end"/>
+            </w:r>
+          </w:hyperlink>
+        </w:p>
+        <w:p>
+          <w:pPr>
+            <w:pStyle w:val="TM3"/>
+            <w:tabs>
+              <w:tab w:val="right" w:leader="dot" w:pos="9062"/>
+            </w:tabs>
+            <w:rPr>
+              <w:rFonts w:eastAsiaTheme="minorEastAsia"/>
+              <w:noProof/>
+              <w:lang w:eastAsia="fr-FR"/>
+            </w:rPr>
+          </w:pPr>
+          <w:hyperlink w:anchor="_Toc67743368" w:history="1">
+            <w:r>
+              <w:rPr>
+                <w:rStyle w:val="Lienhypertexte"/>
+                <w:noProof/>
+              </w:rPr>
+              <w:t>Résultats2</w:t>
+            </w:r>
+            <w:r>
+              <w:rPr>
+                <w:noProof/>
+                <w:webHidden/>
+              </w:rPr>
+              <w:tab/>
+            </w:r>
+            <w:r>
+              <w:rPr>
+                <w:noProof/>
+                <w:webHidden/>
+              </w:rPr>
+              <w:fldChar w:fldCharType="begin"/>
+            </w:r>
+            <w:r>
+              <w:rPr>
+                <w:noProof/>
+                <w:webHidden/>
+              </w:rPr>
+              <w:instrText xml:space="preserve"> PAGEREF _Toc67743368 \h </w:instrText>
+            </w:r>
+            <w:r>
+              <w:rPr>
+                <w:noProof/>
+                <w:webHidden/>
+              </w:rPr>
+            </w:r>
+            <w:r>
+              <w:rPr>
+                <w:noProof/>
+                <w:webHidden/>
+              </w:rPr>
+              <w:fldChar w:fldCharType="separate"/>
+            </w:r>
+            <w:r>
+              <w:rPr>
+                <w:noProof/>
+                <w:webHidden/>
+              </w:rPr>
+              <w:t>12</w:t>
+            </w:r>
+            <w:r>
+              <w:rPr>
+                <w:noProof/>
+                <w:webHidden/>
+              </w:rPr>
+              <w:fldChar w:fldCharType="end"/>
+            </w:r>
+          </w:hyperlink>
+        </w:p>
+        <w:p>
+          <w:pPr>
+            <w:pStyle w:val="TM1"/>
+            <w:tabs>
+              <w:tab w:val="right" w:leader="dot" w:pos="9062"/>
+            </w:tabs>
+            <w:rPr>
+              <w:rFonts w:eastAsiaTheme="minorEastAsia"/>
+              <w:noProof/>
+              <w:lang w:eastAsia="fr-FR"/>
+            </w:rPr>
+          </w:pPr>
+          <w:hyperlink w:anchor="_Toc67743369" w:history="1">
+            <w:r>
+              <w:rPr>
+                <w:rStyle w:val="Lienhypertexte"/>
+                <w:noProof/>
+              </w:rPr>
+              <w:t>Requêtes de manipulation</w:t>
+            </w:r>
+            <w:r>
+              <w:rPr>
+                <w:noProof/>
+                <w:webHidden/>
+              </w:rPr>
+              <w:tab/>
+            </w:r>
+            <w:r>
+              <w:rPr>
+                <w:noProof/>
+                <w:webHidden/>
+              </w:rPr>
+              <w:fldChar w:fldCharType="begin"/>
+            </w:r>
+            <w:r>
+              <w:rPr>
+                <w:noProof/>
+                <w:webHidden/>
+              </w:rPr>
+              <w:instrText xml:space="preserve"> PAGEREF _Toc67743369 \h </w:instrText>
+            </w:r>
+            <w:r>
+              <w:rPr>
+                <w:noProof/>
+                <w:webHidden/>
+              </w:rPr>
+            </w:r>
+            <w:r>
+              <w:rPr>
+                <w:noProof/>
+                <w:webHidden/>
+              </w:rPr>
+              <w:fldChar w:fldCharType="separate"/>
+            </w:r>
+            <w:r>
+              <w:rPr>
+                <w:noProof/>
+                <w:webHidden/>
+              </w:rPr>
+              <w:t>13</w:t>
+            </w:r>
+            <w:r>
+              <w:rPr>
+                <w:noProof/>
+                <w:webHidden/>
+              </w:rPr>
+              <w:fldChar w:fldCharType="end"/>
+            </w:r>
+          </w:hyperlink>
+          <w:bookmarkStart w:id="0" w:name="_GoBack"/>
+          <w:bookmarkEnd w:id="0"/>
+        </w:p>
+        <w:p>
+          <w:pPr>
+            <w:pStyle w:val="TM2"/>
+            <w:tabs>
+              <w:tab w:val="right" w:leader="dot" w:pos="9062"/>
+            </w:tabs>
+            <w:rPr>
+              <w:rFonts w:eastAsiaTheme="minorEastAsia"/>
+              <w:noProof/>
+              <w:lang w:eastAsia="fr-FR"/>
+            </w:rPr>
+          </w:pPr>
+          <w:hyperlink w:anchor="_Toc67743370" w:history="1">
+            <w:r>
+              <w:rPr>
+                <w:rStyle w:val="Lienhypertexte"/>
+                <w:noProof/>
+              </w:rPr>
+              <w:t>Insertion de compositions recettes :</w:t>
+            </w:r>
+            <w:r>
+              <w:rPr>
+                <w:noProof/>
+                <w:webHidden/>
+              </w:rPr>
+              <w:tab/>
+            </w:r>
+            <w:r>
+              <w:rPr>
+                <w:noProof/>
+                <w:webHidden/>
+              </w:rPr>
+              <w:fldChar w:fldCharType="begin"/>
+            </w:r>
+            <w:r>
+              <w:rPr>
+                <w:noProof/>
+                <w:webHidden/>
+              </w:rPr>
+              <w:instrText xml:space="preserve"> PAGEREF _Toc67743370 \h </w:instrText>
+            </w:r>
+            <w:r>
+              <w:rPr>
+                <w:noProof/>
+                <w:webHidden/>
+              </w:rPr>
+            </w:r>
+            <w:r>
+              <w:rPr>
+                <w:noProof/>
+                <w:webHidden/>
+              </w:rPr>
+              <w:fldChar w:fldCharType="separate"/>
+            </w:r>
+            <w:r>
+              <w:rPr>
+                <w:noProof/>
+                <w:webHidden/>
+              </w:rPr>
+              <w:t>13</w:t>
+            </w:r>
+            <w:r>
+              <w:rPr>
+                <w:noProof/>
+                <w:webHidden/>
+              </w:rPr>
+              <w:fldChar w:fldCharType="end"/>
+            </w:r>
+          </w:hyperlink>
+        </w:p>
+        <w:p>
+          <w:pPr>
+            <w:pStyle w:val="TM2"/>
+            <w:tabs>
+              <w:tab w:val="right" w:leader="dot" w:pos="9062"/>
+            </w:tabs>
+            <w:rPr>
+              <w:rFonts w:eastAsiaTheme="minorEastAsia"/>
+              <w:noProof/>
+              <w:lang w:eastAsia="fr-FR"/>
+            </w:rPr>
+          </w:pPr>
+          <w:hyperlink w:anchor="_Toc67743371" w:history="1">
+            <w:r>
+              <w:rPr>
+                <w:rStyle w:val="Lienhypertexte"/>
+                <w:noProof/>
+              </w:rPr>
+              <w:t>Insertion de ingrédients recettes :</w:t>
+            </w:r>
+            <w:r>
+              <w:rPr>
+                <w:noProof/>
+                <w:webHidden/>
+              </w:rPr>
+              <w:tab/>
+            </w:r>
+            <w:r>
+              <w:rPr>
+                <w:noProof/>
+                <w:webHidden/>
+              </w:rPr>
+              <w:fldChar w:fldCharType="begin"/>
+            </w:r>
+            <w:r>
+              <w:rPr>
+                <w:noProof/>
+                <w:webHidden/>
+              </w:rPr>
+              <w:instrText xml:space="preserve"> PAGEREF _Toc67743371 \h </w:instrText>
+            </w:r>
+            <w:r>
+              <w:rPr>
+                <w:noProof/>
+                <w:webHidden/>
+              </w:rPr>
+            </w:r>
+            <w:r>
+              <w:rPr>
+                <w:noProof/>
+                <w:webHidden/>
+              </w:rPr>
+              <w:fldChar w:fldCharType="separate"/>
+            </w:r>
+            <w:r>
+              <w:rPr>
+                <w:noProof/>
+                <w:webHidden/>
+              </w:rPr>
+              <w:t>13</w:t>
             </w:r>
             <w:r>
               <w:rPr>
@@ -1945,23 +2733,23 @@
       <w:pPr>
         <w:pStyle w:val="Titre1"/>
       </w:pPr>
-      <w:bookmarkStart w:id="0" w:name="_Toc67335732"/>
+      <w:bookmarkStart w:id="1" w:name="_Toc67743337"/>
       <w:r>
         <w:lastRenderedPageBreak/>
         <w:t>Objectif du site</w:t>
       </w:r>
-      <w:bookmarkEnd w:id="0"/>
+      <w:bookmarkEnd w:id="1"/>
     </w:p>
     <w:p/>
     <w:p>
       <w:pPr>
         <w:pStyle w:val="Titre2"/>
       </w:pPr>
-      <w:bookmarkStart w:id="1" w:name="_Toc67335733"/>
+      <w:bookmarkStart w:id="2" w:name="_Toc67743338"/>
       <w:r>
         <w:t>Rappel de l’énoncé</w:t>
       </w:r>
-      <w:bookmarkEnd w:id="1"/>
+      <w:bookmarkEnd w:id="2"/>
     </w:p>
     <w:p>
       <w:pPr>
@@ -1991,11 +2779,11 @@
       <w:pPr>
         <w:pStyle w:val="Titre2"/>
       </w:pPr>
-      <w:bookmarkStart w:id="2" w:name="_Toc67335734"/>
+      <w:bookmarkStart w:id="3" w:name="_Toc67743339"/>
       <w:r>
         <w:t>Objectif du site</w:t>
       </w:r>
-      <w:bookmarkEnd w:id="2"/>
+      <w:bookmarkEnd w:id="3"/>
     </w:p>
     <w:p>
       <w:pPr>
@@ -2255,11 +3043,11 @@
         <w:lastRenderedPageBreak/>
         <w:t xml:space="preserve"> </w:t>
       </w:r>
-      <w:bookmarkStart w:id="3" w:name="_Toc67335735"/>
+      <w:bookmarkStart w:id="4" w:name="_Toc67743340"/>
       <w:r>
         <w:t>Model MCD projet</w:t>
       </w:r>
-      <w:bookmarkEnd w:id="3"/>
+      <w:bookmarkEnd w:id="4"/>
     </w:p>
     <w:p/>
     <w:p>
@@ -2323,7 +3111,7 @@
           <w:color w:val="002060"/>
         </w:rPr>
       </w:pPr>
-      <w:bookmarkStart w:id="4" w:name="_Toc67335736"/>
+      <w:bookmarkStart w:id="5" w:name="_Toc67743341"/>
       <w:r>
         <w:rPr>
           <w:color w:val="002060"/>
@@ -2331,7 +3119,7 @@
         <w:lastRenderedPageBreak/>
         <w:t>Model relationnelle</w:t>
       </w:r>
-      <w:bookmarkEnd w:id="4"/>
+      <w:bookmarkEnd w:id="5"/>
       <w:r>
         <w:rPr>
           <w:color w:val="002060"/>
@@ -2346,14 +3134,14 @@
           <w:color w:val="000000" w:themeColor="text1"/>
         </w:rPr>
       </w:pPr>
-      <w:bookmarkStart w:id="5" w:name="_Toc67335737"/>
+      <w:bookmarkStart w:id="6" w:name="_Toc67743342"/>
       <w:r>
         <w:rPr>
           <w:color w:val="000000" w:themeColor="text1"/>
         </w:rPr>
         <w:t>Principe 1 : Transformations d’un type d’entités</w:t>
       </w:r>
-      <w:bookmarkEnd w:id="5"/>
+      <w:bookmarkEnd w:id="6"/>
       <w:r>
         <w:rPr>
           <w:color w:val="000000" w:themeColor="text1"/>
@@ -2385,11 +3173,19 @@
           <w:color w:val="000000" w:themeColor="text1"/>
         </w:rPr>
       </w:pPr>
+      <w:proofErr w:type="spellStart"/>
       <w:r>
         <w:rPr>
           <w:color w:val="000000" w:themeColor="text1"/>
         </w:rPr>
-        <w:t>Ingredients (</w:t>
+        <w:t>Ingredients</w:t>
+      </w:r>
+      <w:proofErr w:type="spellEnd"/>
+      <w:r>
+        <w:rPr>
+          <w:color w:val="000000" w:themeColor="text1"/>
+        </w:rPr>
+        <w:t xml:space="preserve"> (</w:t>
       </w:r>
       <w:proofErr w:type="spellStart"/>
       <w:r>
@@ -2403,12 +3199,26 @@
         <w:rPr>
           <w:color w:val="000000" w:themeColor="text1"/>
         </w:rPr>
-        <w:t>, Nomingredient, Prix)</w:t>
-      </w:r>
+        <w:t xml:space="preserve">, </w:t>
+      </w:r>
+      <w:proofErr w:type="spellStart"/>
       <w:r>
         <w:rPr>
           <w:color w:val="000000" w:themeColor="text1"/>
         </w:rPr>
+        <w:t>Nomingredient</w:t>
+      </w:r>
+      <w:proofErr w:type="spellEnd"/>
+      <w:r>
+        <w:rPr>
+          <w:color w:val="000000" w:themeColor="text1"/>
+        </w:rPr>
+        <w:t>, Prix)</w:t>
+      </w:r>
+      <w:r>
+        <w:rPr>
+          <w:color w:val="000000" w:themeColor="text1"/>
+        </w:rPr>
         <w:t> ;</w:t>
       </w:r>
     </w:p>
@@ -2422,13 +3232,41 @@
         <w:rPr>
           <w:color w:val="000000" w:themeColor="text1"/>
         </w:rPr>
-        <w:t xml:space="preserve">Recettes (idrecette, Nomrecette, Etapes, </w:t>
+        <w:t>Recettes (</w:t>
       </w:r>
       <w:proofErr w:type="spellStart"/>
       <w:r>
         <w:rPr>
           <w:color w:val="000000" w:themeColor="text1"/>
         </w:rPr>
+        <w:t>idrecette</w:t>
+      </w:r>
+      <w:proofErr w:type="spellEnd"/>
+      <w:r>
+        <w:rPr>
+          <w:color w:val="000000" w:themeColor="text1"/>
+        </w:rPr>
+        <w:t xml:space="preserve">, </w:t>
+      </w:r>
+      <w:proofErr w:type="spellStart"/>
+      <w:r>
+        <w:rPr>
+          <w:color w:val="000000" w:themeColor="text1"/>
+        </w:rPr>
+        <w:t>Nomrecette</w:t>
+      </w:r>
+      <w:proofErr w:type="spellEnd"/>
+      <w:r>
+        <w:rPr>
+          <w:color w:val="000000" w:themeColor="text1"/>
+        </w:rPr>
+        <w:t xml:space="preserve">, Etapes, </w:t>
+      </w:r>
+      <w:proofErr w:type="spellStart"/>
+      <w:r>
+        <w:rPr>
+          <w:color w:val="000000" w:themeColor="text1"/>
+        </w:rPr>
         <w:t>Imagepath</w:t>
       </w:r>
       <w:proofErr w:type="spellEnd"/>
@@ -2452,12 +3290,14 @@
         </w:rPr>
         <w:t xml:space="preserve">, cout, </w:t>
       </w:r>
+      <w:proofErr w:type="spellStart"/>
       <w:r>
         <w:rPr>
           <w:color w:val="00B050"/>
         </w:rPr>
         <w:t>Nomcategorie</w:t>
       </w:r>
+      <w:proofErr w:type="spellEnd"/>
       <w:r>
         <w:rPr>
           <w:color w:val="00B050"/>
@@ -2540,14 +3380,14 @@
           <w:color w:val="0070C0"/>
         </w:rPr>
       </w:pPr>
-      <w:bookmarkStart w:id="6" w:name="_Toc67335738"/>
+      <w:bookmarkStart w:id="7" w:name="_Toc67743343"/>
       <w:r>
         <w:rPr>
           <w:color w:val="0070C0"/>
         </w:rPr>
         <w:t>Principe 2 : Transformations d’un type d’associations</w:t>
       </w:r>
-      <w:bookmarkEnd w:id="6"/>
+      <w:bookmarkEnd w:id="7"/>
     </w:p>
     <w:p>
       <w:pPr>
@@ -2644,7 +3484,7 @@
           <w:color w:val="00B050"/>
         </w:rPr>
       </w:pPr>
-      <w:bookmarkStart w:id="7" w:name="_Toc67335739"/>
+      <w:bookmarkStart w:id="8" w:name="_Toc67743344"/>
       <w:r>
         <w:rPr>
           <w:color w:val="00B050"/>
@@ -2663,7 +3503,7 @@
         </w:rPr>
         <w:t>n ajoute à la relation 2 la clé de l’autre relation</w:t>
       </w:r>
-      <w:bookmarkEnd w:id="7"/>
+      <w:bookmarkEnd w:id="8"/>
     </w:p>
     <w:p>
       <w:pPr>
@@ -2691,18 +3531,18 @@
       <w:pPr>
         <w:pStyle w:val="Titre1"/>
       </w:pPr>
-      <w:bookmarkStart w:id="8" w:name="_Toc67335740"/>
+      <w:bookmarkStart w:id="9" w:name="_Toc67743345"/>
       <w:r>
         <w:lastRenderedPageBreak/>
         <w:t>Fichiers joints</w:t>
       </w:r>
-      <w:bookmarkEnd w:id="8"/>
+      <w:bookmarkEnd w:id="9"/>
     </w:p>
     <w:p>
       <w:pPr>
         <w:pStyle w:val="Titre2"/>
       </w:pPr>
-      <w:bookmarkStart w:id="9" w:name="_Toc67335741"/>
+      <w:bookmarkStart w:id="10" w:name="_Toc67743346"/>
       <w:r>
         <w:t xml:space="preserve">Export </w:t>
       </w:r>
@@ -2712,7 +3552,7 @@
       <w:r>
         <w:t xml:space="preserve"> structure base de données</w:t>
       </w:r>
-      <w:bookmarkEnd w:id="9"/>
+      <w:bookmarkEnd w:id="10"/>
       <w:r>
         <w:t xml:space="preserve"> </w:t>
       </w:r>
@@ -2731,7 +3571,7 @@
       <w:pPr>
         <w:pStyle w:val="Titre2"/>
       </w:pPr>
-      <w:bookmarkStart w:id="10" w:name="_Toc67335742"/>
+      <w:bookmarkStart w:id="11" w:name="_Toc67743347"/>
       <w:r>
         <w:t>Expor</w:t>
       </w:r>
@@ -2741,7 +3581,7 @@
       <w:r>
         <w:t>ées</w:t>
       </w:r>
-      <w:bookmarkEnd w:id="10"/>
+      <w:bookmarkEnd w:id="11"/>
       <w:r>
         <w:t xml:space="preserve"> </w:t>
       </w:r>
@@ -2766,14 +3606,14 @@
       <w:pPr>
         <w:pStyle w:val="Titre1"/>
       </w:pPr>
-      <w:bookmarkStart w:id="11" w:name="_Toc67335743"/>
+      <w:bookmarkStart w:id="12" w:name="_Toc67743348"/>
       <w:r>
         <w:t xml:space="preserve">Requêtes </w:t>
       </w:r>
-      <w:bookmarkEnd w:id="11"/>
       <w:r>
         <w:t>SQL</w:t>
       </w:r>
+      <w:bookmarkEnd w:id="12"/>
       <w:r>
         <w:t xml:space="preserve"> </w:t>
       </w:r>
@@ -2782,14 +3622,14 @@
       <w:pPr>
         <w:pStyle w:val="Titre2"/>
       </w:pPr>
-      <w:bookmarkStart w:id="12" w:name="_Toc67335744"/>
+      <w:bookmarkStart w:id="13" w:name="_Toc67743349"/>
       <w:r>
         <w:t xml:space="preserve">Deux requêtes </w:t>
       </w:r>
-      <w:bookmarkEnd w:id="12"/>
       <w:r>
         <w:t>mono-table</w:t>
       </w:r>
+      <w:bookmarkEnd w:id="13"/>
       <w:r>
         <w:t xml:space="preserve"> </w:t>
       </w:r>
@@ -2798,19 +3638,16 @@
       <w:pPr>
         <w:pStyle w:val="Titre3"/>
       </w:pPr>
-      <w:bookmarkStart w:id="13" w:name="_Toc67335745"/>
+      <w:bookmarkStart w:id="14" w:name="_Toc67743350"/>
       <w:r>
         <w:t>Requête</w:t>
       </w:r>
-      <w:bookmarkEnd w:id="13"/>
       <w:r>
         <w:t>1</w:t>
       </w:r>
-    </w:p>
-    <w:p>
-      <w:pPr>
-        <w:pStyle w:val="Titre3"/>
-      </w:pPr>
+      <w:bookmarkEnd w:id="14"/>
+    </w:p>
+    <w:p>
       <w:hyperlink r:id="rId10" w:tgtFrame="mysql_doc" w:history="1">
         <w:r>
           <w:rPr>
@@ -2871,14 +3708,14 @@
       <w:pPr>
         <w:pStyle w:val="Titre3"/>
       </w:pPr>
-      <w:bookmarkStart w:id="14" w:name="_Toc67335746"/>
+      <w:bookmarkStart w:id="15" w:name="_Toc67743351"/>
       <w:r>
         <w:t>Résultats</w:t>
       </w:r>
-      <w:bookmarkEnd w:id="14"/>
       <w:r>
         <w:t>1</w:t>
       </w:r>
+      <w:bookmarkEnd w:id="15"/>
     </w:p>
     <w:p>
       <w:pPr>
@@ -2896,9 +3733,9 @@
         </w:rPr>
         <w:drawing>
           <wp:inline distT="0" distB="0" distL="0" distR="0">
-            <wp:extent cx="5760720" cy="1203325"/>
+            <wp:extent cx="5760720" cy="2026920"/>
             <wp:effectExtent l="0" t="0" r="0" b="0"/>
-            <wp:docPr id="1" name="Image 1"/>
+            <wp:docPr id="9" name="Image 9"/>
             <wp:cNvGraphicFramePr>
               <a:graphicFrameLocks xmlns:a="http://schemas.openxmlformats.org/drawingml/2006/main" noChangeAspect="1"/>
             </wp:cNvGraphicFramePr>
@@ -2906,7 +3743,7 @@
               <a:graphicData uri="http://schemas.openxmlformats.org/drawingml/2006/picture">
                 <pic:pic xmlns:pic="http://schemas.openxmlformats.org/drawingml/2006/picture">
                   <pic:nvPicPr>
-                    <pic:cNvPr id="1" name="resultat_requette1_monotable.PNG"/>
+                    <pic:cNvPr id="9" name="resultat_requette1_monotable.PNG"/>
                     <pic:cNvPicPr/>
                   </pic:nvPicPr>
                   <pic:blipFill>
@@ -2924,7 +3761,7 @@
                   <pic:spPr>
                     <a:xfrm>
                       <a:off x="0" y="0"/>
-                      <a:ext cx="5760720" cy="1203325"/>
+                      <a:ext cx="5760720" cy="2026920"/>
                     </a:xfrm>
                     <a:prstGeom prst="rect">
                       <a:avLst/>
@@ -2941,18 +3778,16 @@
       <w:pPr>
         <w:pStyle w:val="Titre2"/>
       </w:pPr>
-      <w:bookmarkStart w:id="15" w:name="_Toc67335747"/>
     </w:p>
     <w:p>
       <w:pPr>
         <w:pStyle w:val="Titre3"/>
       </w:pPr>
-      <w:r>
-        <w:t>Requête</w:t>
-      </w:r>
-      <w:r>
-        <w:t>2</w:t>
-      </w:r>
+      <w:bookmarkStart w:id="16" w:name="_Toc67743352"/>
+      <w:r>
+        <w:t>Requête2</w:t>
+      </w:r>
+      <w:bookmarkEnd w:id="16"/>
     </w:p>
     <w:p>
       <w:hyperlink r:id="rId12" w:tgtFrame="mysql_doc" w:history="1">
@@ -3004,9 +3839,12 @@
       <w:pPr>
         <w:pStyle w:val="Titre3"/>
       </w:pPr>
-      <w:r>
+      <w:bookmarkStart w:id="17" w:name="_Toc67743353"/>
+      <w:r>
+        <w:lastRenderedPageBreak/>
         <w:t>Résultats1</w:t>
       </w:r>
+      <w:bookmarkEnd w:id="17"/>
     </w:p>
     <w:p>
       <w:r>
@@ -3016,9 +3854,9 @@
         </w:rPr>
         <w:drawing>
           <wp:inline distT="0" distB="0" distL="0" distR="0">
-            <wp:extent cx="5760720" cy="3074670"/>
-            <wp:effectExtent l="0" t="0" r="0" b="0"/>
-            <wp:docPr id="2" name="Image 2"/>
+            <wp:extent cx="5287113" cy="4105848"/>
+            <wp:effectExtent l="0" t="0" r="8890" b="9525"/>
+            <wp:docPr id="12" name="Image 12"/>
             <wp:cNvGraphicFramePr>
               <a:graphicFrameLocks xmlns:a="http://schemas.openxmlformats.org/drawingml/2006/main" noChangeAspect="1"/>
             </wp:cNvGraphicFramePr>
@@ -3026,7 +3864,7 @@
               <a:graphicData uri="http://schemas.openxmlformats.org/drawingml/2006/picture">
                 <pic:pic xmlns:pic="http://schemas.openxmlformats.org/drawingml/2006/picture">
                   <pic:nvPicPr>
-                    <pic:cNvPr id="2" name="Cap_resultat_requette2_monotable.PNG"/>
+                    <pic:cNvPr id="12" name="Cap_resultat_requette2_monotable.PNG"/>
                     <pic:cNvPicPr/>
                   </pic:nvPicPr>
                   <pic:blipFill>
@@ -3044,7 +3882,7 @@
                   <pic:spPr>
                     <a:xfrm>
                       <a:off x="0" y="0"/>
-                      <a:ext cx="5760720" cy="3074670"/>
+                      <a:ext cx="5287113" cy="4105848"/>
                     </a:xfrm>
                     <a:prstGeom prst="rect">
                       <a:avLst/>
@@ -3061,10 +3899,11 @@
       <w:pPr>
         <w:pStyle w:val="Titre2"/>
       </w:pPr>
+      <w:bookmarkStart w:id="18" w:name="_Toc67743354"/>
       <w:r>
         <w:t>Deux requêtes avec jointure</w:t>
       </w:r>
-      <w:bookmarkEnd w:id="15"/>
+      <w:bookmarkEnd w:id="18"/>
       <w:r>
         <w:t xml:space="preserve">  </w:t>
       </w:r>
@@ -3080,14 +3919,14 @@
           <w:lang w:eastAsia="fr-FR"/>
         </w:rPr>
       </w:pPr>
-      <w:bookmarkStart w:id="16" w:name="_Toc67335748"/>
+      <w:bookmarkStart w:id="19" w:name="_Toc67743355"/>
       <w:r>
         <w:t>Requête</w:t>
       </w:r>
-      <w:bookmarkEnd w:id="16"/>
       <w:r>
         <w:t>1</w:t>
       </w:r>
+      <w:bookmarkEnd w:id="19"/>
     </w:p>
     <w:p>
       <w:hyperlink r:id="rId14" w:tgtFrame="mysql_doc" w:history="1">
@@ -3255,15 +4094,14 @@
       <w:pPr>
         <w:pStyle w:val="Titre3"/>
       </w:pPr>
-      <w:bookmarkStart w:id="17" w:name="_Toc67335749"/>
-      <w:r>
-        <w:lastRenderedPageBreak/>
+      <w:bookmarkStart w:id="20" w:name="_Toc67743356"/>
+      <w:r>
         <w:t>Résultats</w:t>
       </w:r>
-      <w:bookmarkEnd w:id="17"/>
       <w:r>
         <w:t>1</w:t>
       </w:r>
+      <w:bookmarkEnd w:id="20"/>
     </w:p>
     <w:p>
       <w:r>
@@ -3318,12 +4156,12 @@
       <w:pPr>
         <w:pStyle w:val="Titre3"/>
       </w:pPr>
-      <w:r>
-        <w:t>Requête</w:t>
-      </w:r>
-      <w:r>
-        <w:t>2</w:t>
-      </w:r>
+      <w:bookmarkStart w:id="21" w:name="_Toc67743357"/>
+      <w:r>
+        <w:lastRenderedPageBreak/>
+        <w:t>Requête2</w:t>
+      </w:r>
+      <w:bookmarkEnd w:id="21"/>
     </w:p>
     <w:p>
       <w:hyperlink r:id="rId16" w:tgtFrame="mysql_doc" w:history="1">
@@ -3535,13 +4373,11 @@
       <w:pPr>
         <w:pStyle w:val="Titre3"/>
       </w:pPr>
-      <w:r>
-        <w:lastRenderedPageBreak/>
-        <w:t>Résultats</w:t>
-      </w:r>
-      <w:r>
-        <w:t>2</w:t>
-      </w:r>
+      <w:bookmarkStart w:id="22" w:name="_Toc67743358"/>
+      <w:r>
+        <w:t>Résultats2</w:t>
+      </w:r>
+      <w:bookmarkEnd w:id="22"/>
     </w:p>
     <w:p>
       <w:r>
@@ -3596,31 +4432,32 @@
       <w:r>
         <w:br w:type="page"/>
       </w:r>
-      <w:bookmarkStart w:id="18" w:name="_GoBack"/>
-      <w:bookmarkEnd w:id="18"/>
     </w:p>
     <w:p/>
     <w:p>
       <w:pPr>
         <w:pStyle w:val="Titre2"/>
       </w:pPr>
-      <w:bookmarkStart w:id="19" w:name="_Toc67335750"/>
+      <w:bookmarkStart w:id="23" w:name="_Toc67743359"/>
       <w:r>
         <w:t>Deux requêtes avec regroupement</w:t>
       </w:r>
-      <w:bookmarkEnd w:id="19"/>
+      <w:bookmarkEnd w:id="23"/>
     </w:p>
     <w:p>
       <w:pPr>
         <w:pStyle w:val="Titre3"/>
       </w:pPr>
-      <w:bookmarkStart w:id="20" w:name="_Toc67335751"/>
+      <w:bookmarkStart w:id="24" w:name="_Toc67743360"/>
       <w:r>
         <w:t>Requête</w:t>
       </w:r>
-      <w:bookmarkEnd w:id="20"/>
-      <w:r>
-        <w:t>1 </w:t>
+      <w:r>
+        <w:t>1</w:t>
+      </w:r>
+      <w:bookmarkEnd w:id="24"/>
+      <w:r>
+        <w:t> </w:t>
       </w:r>
     </w:p>
     <w:p>
@@ -3780,14 +4617,14 @@
       <w:pPr>
         <w:pStyle w:val="Titre3"/>
       </w:pPr>
-      <w:bookmarkStart w:id="21" w:name="_Toc67335752"/>
+      <w:bookmarkStart w:id="25" w:name="_Toc67743361"/>
       <w:r>
         <w:t>Résultats</w:t>
       </w:r>
-      <w:bookmarkEnd w:id="21"/>
       <w:r>
         <w:t>1</w:t>
       </w:r>
+      <w:bookmarkEnd w:id="25"/>
     </w:p>
     <w:p>
       <w:r>
@@ -3797,9 +4634,9 @@
         </w:rPr>
         <w:drawing>
           <wp:inline distT="0" distB="0" distL="0" distR="0">
-            <wp:extent cx="2457793" cy="1648055"/>
-            <wp:effectExtent l="0" t="0" r="0" b="9525"/>
-            <wp:docPr id="7" name="Image 7"/>
+            <wp:extent cx="2181529" cy="1657581"/>
+            <wp:effectExtent l="0" t="0" r="9525" b="0"/>
+            <wp:docPr id="13" name="Image 13"/>
             <wp:cNvGraphicFramePr>
               <a:graphicFrameLocks xmlns:a="http://schemas.openxmlformats.org/drawingml/2006/main" noChangeAspect="1"/>
             </wp:cNvGraphicFramePr>
@@ -3807,7 +4644,7 @@
               <a:graphicData uri="http://schemas.openxmlformats.org/drawingml/2006/picture">
                 <pic:pic xmlns:pic="http://schemas.openxmlformats.org/drawingml/2006/picture">
                   <pic:nvPicPr>
-                    <pic:cNvPr id="7" name="Cap_resultat_requette1_regroupement.PNG"/>
+                    <pic:cNvPr id="13" name="Cap_resultat_requette1_regroupement.PNG"/>
                     <pic:cNvPicPr/>
                   </pic:nvPicPr>
                   <pic:blipFill>
@@ -3825,7 +4662,7 @@
                   <pic:spPr>
                     <a:xfrm>
                       <a:off x="0" y="0"/>
-                      <a:ext cx="2457793" cy="1648055"/>
+                      <a:ext cx="2181529" cy="1657581"/>
                     </a:xfrm>
                     <a:prstGeom prst="rect">
                       <a:avLst/>
@@ -3844,12 +4681,11 @@
       <w:pPr>
         <w:pStyle w:val="Titre3"/>
       </w:pPr>
-      <w:r>
-        <w:t>Requête</w:t>
-      </w:r>
-      <w:r>
-        <w:t>2</w:t>
-      </w:r>
+      <w:bookmarkStart w:id="26" w:name="_Toc67743362"/>
+      <w:r>
+        <w:t>Requête2</w:t>
+      </w:r>
+      <w:bookmarkEnd w:id="26"/>
     </w:p>
     <w:p/>
     <w:p>
@@ -3990,9 +4826,19 @@
           <w:szCs w:val="16"/>
           <w:shd w:val="clear" w:color="auto" w:fill="E5E5E5"/>
         </w:rPr>
-        <w:t>(</w:t>
-      </w:r>
-      <w:proofErr w:type="spellStart"/>
+        <w:t>(Idrecette) </w:t>
+      </w:r>
+      <w:r>
+        <w:rPr>
+          <w:rStyle w:val="cm-keyword"/>
+          <w:rFonts w:ascii="Courier New" w:hAnsi="Courier New" w:cs="Courier New"/>
+          <w:color w:val="770088"/>
+          <w:sz w:val="16"/>
+          <w:szCs w:val="16"/>
+          <w:shd w:val="clear" w:color="auto" w:fill="E5E5E5"/>
+        </w:rPr>
+        <w:t>group</w:t>
+      </w:r>
       <w:r>
         <w:rPr>
           <w:rFonts w:ascii="Courier New" w:hAnsi="Courier New" w:cs="Courier New"/>
@@ -4001,9 +4847,19 @@
           <w:szCs w:val="16"/>
           <w:shd w:val="clear" w:color="auto" w:fill="E5E5E5"/>
         </w:rPr>
-        <w:t>Idrecette</w:t>
-      </w:r>
-      <w:proofErr w:type="spellEnd"/>
+        <w:t> </w:t>
+      </w:r>
+      <w:r>
+        <w:rPr>
+          <w:rStyle w:val="cm-keyword"/>
+          <w:rFonts w:ascii="Courier New" w:hAnsi="Courier New" w:cs="Courier New"/>
+          <w:color w:val="770088"/>
+          <w:sz w:val="16"/>
+          <w:szCs w:val="16"/>
+          <w:shd w:val="clear" w:color="auto" w:fill="E5E5E5"/>
+        </w:rPr>
+        <w:t>by</w:t>
+      </w:r>
       <w:r>
         <w:rPr>
           <w:rFonts w:ascii="Courier New" w:hAnsi="Courier New" w:cs="Courier New"/>
@@ -4012,20 +4868,11 @@
           <w:szCs w:val="16"/>
           <w:shd w:val="clear" w:color="auto" w:fill="E5E5E5"/>
         </w:rPr>
-        <w:t>) </w:t>
-      </w:r>
-      <w:r>
-        <w:rPr>
-          <w:rStyle w:val="cm-keyword"/>
-          <w:rFonts w:ascii="Courier New" w:hAnsi="Courier New" w:cs="Courier New"/>
-          <w:color w:val="770088"/>
-          <w:sz w:val="16"/>
-          <w:szCs w:val="16"/>
-          <w:shd w:val="clear" w:color="auto" w:fill="E5E5E5"/>
-        </w:rPr>
-        <w:t>group</w:t>
-      </w:r>
-      <w:r>
+        <w:t> Idrecette</w:t>
+      </w:r>
+    </w:p>
+    <w:p>
+      <w:pPr>
         <w:rPr>
           <w:rFonts w:ascii="Courier New" w:hAnsi="Courier New" w:cs="Courier New"/>
           <w:color w:val="444444"/>
@@ -4033,60 +4880,17 @@
           <w:szCs w:val="16"/>
           <w:shd w:val="clear" w:color="auto" w:fill="E5E5E5"/>
         </w:rPr>
-        <w:t> </w:t>
-      </w:r>
-      <w:r>
-        <w:rPr>
-          <w:rStyle w:val="cm-keyword"/>
-          <w:rFonts w:ascii="Courier New" w:hAnsi="Courier New" w:cs="Courier New"/>
-          <w:color w:val="770088"/>
-          <w:sz w:val="16"/>
-          <w:szCs w:val="16"/>
-          <w:shd w:val="clear" w:color="auto" w:fill="E5E5E5"/>
-        </w:rPr>
-        <w:t>by</w:t>
-      </w:r>
-      <w:r>
-        <w:rPr>
-          <w:rFonts w:ascii="Courier New" w:hAnsi="Courier New" w:cs="Courier New"/>
-          <w:color w:val="444444"/>
-          <w:sz w:val="16"/>
-          <w:szCs w:val="16"/>
-          <w:shd w:val="clear" w:color="auto" w:fill="E5E5E5"/>
-        </w:rPr>
-        <w:t> </w:t>
-      </w:r>
-      <w:proofErr w:type="spellStart"/>
-      <w:r>
-        <w:rPr>
-          <w:rFonts w:ascii="Courier New" w:hAnsi="Courier New" w:cs="Courier New"/>
-          <w:color w:val="444444"/>
-          <w:sz w:val="16"/>
-          <w:szCs w:val="16"/>
-          <w:shd w:val="clear" w:color="auto" w:fill="E5E5E5"/>
-        </w:rPr>
-        <w:t>Idrecette</w:t>
-      </w:r>
-      <w:proofErr w:type="spellEnd"/>
-    </w:p>
-    <w:p>
-      <w:pPr>
-        <w:rPr>
-          <w:rFonts w:ascii="Courier New" w:hAnsi="Courier New" w:cs="Courier New"/>
-          <w:color w:val="444444"/>
-          <w:sz w:val="16"/>
-          <w:szCs w:val="16"/>
-          <w:shd w:val="clear" w:color="auto" w:fill="E5E5E5"/>
-        </w:rPr>
       </w:pPr>
     </w:p>
     <w:p>
       <w:pPr>
         <w:pStyle w:val="Titre3"/>
       </w:pPr>
+      <w:bookmarkStart w:id="27" w:name="_Toc67743363"/>
       <w:r>
         <w:t>Résultats1</w:t>
       </w:r>
+      <w:bookmarkEnd w:id="27"/>
     </w:p>
     <w:p/>
     <w:p>
@@ -4097,9 +4901,9 @@
         </w:rPr>
         <w:drawing>
           <wp:inline distT="0" distB="0" distL="0" distR="0">
-            <wp:extent cx="2610214" cy="2172003"/>
-            <wp:effectExtent l="0" t="0" r="0" b="0"/>
-            <wp:docPr id="8" name="Image 8"/>
+            <wp:extent cx="3667637" cy="3029373"/>
+            <wp:effectExtent l="0" t="0" r="9525" b="0"/>
+            <wp:docPr id="14" name="Image 14"/>
             <wp:cNvGraphicFramePr>
               <a:graphicFrameLocks xmlns:a="http://schemas.openxmlformats.org/drawingml/2006/main" noChangeAspect="1"/>
             </wp:cNvGraphicFramePr>
@@ -4107,7 +4911,7 @@
               <a:graphicData uri="http://schemas.openxmlformats.org/drawingml/2006/picture">
                 <pic:pic xmlns:pic="http://schemas.openxmlformats.org/drawingml/2006/picture">
                   <pic:nvPicPr>
-                    <pic:cNvPr id="8" name="Cap_resultat_requette2_regroupement.PNG"/>
+                    <pic:cNvPr id="14" name="Cap_resultat_requette2_regroupement.PNG"/>
                     <pic:cNvPicPr/>
                   </pic:nvPicPr>
                   <pic:blipFill>
@@ -4125,7 +4929,7 @@
                   <pic:spPr>
                     <a:xfrm>
                       <a:off x="0" y="0"/>
-                      <a:ext cx="2610214" cy="2172003"/>
+                      <a:ext cx="3667637" cy="3029373"/>
                     </a:xfrm>
                     <a:prstGeom prst="rect">
                       <a:avLst/>
@@ -4148,38 +4952,53 @@
       <w:pPr>
         <w:pStyle w:val="Titre2"/>
       </w:pPr>
-      <w:bookmarkStart w:id="22" w:name="_Toc67335753"/>
+      <w:bookmarkStart w:id="28" w:name="_Toc67743364"/>
       <w:r>
         <w:t>Deux requêtes avec sous-requête</w:t>
       </w:r>
-      <w:bookmarkEnd w:id="22"/>
+      <w:bookmarkEnd w:id="28"/>
     </w:p>
     <w:p>
       <w:pPr>
         <w:pStyle w:val="Titre3"/>
       </w:pPr>
-      <w:bookmarkStart w:id="23" w:name="_Toc67335754"/>
+      <w:bookmarkStart w:id="29" w:name="_Toc67743365"/>
       <w:r>
         <w:t>Requête</w:t>
       </w:r>
-      <w:bookmarkEnd w:id="23"/>
       <w:r>
         <w:t>1</w:t>
       </w:r>
+      <w:bookmarkEnd w:id="29"/>
     </w:p>
     <w:p/>
-    <w:bookmarkStart w:id="24" w:name="_Toc67335755"/>
-    <w:p>
-      <w:pPr>
-        <w:pStyle w:val="Titre3"/>
-        <w:rPr>
-          <w:rFonts w:ascii="Courier New" w:hAnsi="Courier New" w:cs="Courier New"/>
+    <w:p>
+      <w:pPr>
+        <w:rPr>
           <w:color w:val="444444"/>
-          <w:sz w:val="16"/>
-          <w:szCs w:val="16"/>
-          <w:shd w:val="clear" w:color="auto" w:fill="E5E5E5"/>
-        </w:rPr>
-      </w:pPr>
+          <w:shd w:val="clear" w:color="auto" w:fill="E5E5E5"/>
+        </w:rPr>
+      </w:pPr>
+      <w:hyperlink r:id="rId24" w:tgtFrame="mysql_doc" w:history="1">
+        <w:r>
+          <w:rPr>
+            <w:rStyle w:val="Lienhypertexte"/>
+            <w:rFonts w:ascii="Courier New" w:hAnsi="Courier New" w:cs="Courier New"/>
+            <w:color w:val="235A81"/>
+            <w:sz w:val="16"/>
+            <w:szCs w:val="16"/>
+            <w:shd w:val="clear" w:color="auto" w:fill="E5E5E5"/>
+          </w:rPr>
+          <w:t>select</w:t>
+        </w:r>
+      </w:hyperlink>
+      <w:r>
+        <w:rPr>
+          <w:color w:val="444444"/>
+          <w:shd w:val="clear" w:color="auto" w:fill="E5E5E5"/>
+        </w:rPr>
+        <w:t> Nomrecette,Idrecette,Nombrepersonne </w:t>
+      </w:r>
       <w:r>
         <w:rPr>
           <w:rStyle w:val="cm-keyword"/>
@@ -4189,7 +5008,14 @@
           <w:szCs w:val="16"/>
           <w:shd w:val="clear" w:color="auto" w:fill="E5E5E5"/>
         </w:rPr>
-        <w:fldChar w:fldCharType="begin"/>
+        <w:t>from</w:t>
+      </w:r>
+      <w:r>
+        <w:rPr>
+          <w:color w:val="444444"/>
+          <w:shd w:val="clear" w:color="auto" w:fill="E5E5E5"/>
+        </w:rPr>
+        <w:t> Recettes </w:t>
       </w:r>
       <w:r>
         <w:rPr>
@@ -4200,94 +5026,16 @@
           <w:szCs w:val="16"/>
           <w:shd w:val="clear" w:color="auto" w:fill="E5E5E5"/>
         </w:rPr>
-        <w:instrText xml:space="preserve"> HYPERLINK "https://mi-mariadb.univ-tlse2.fr/mimyadmin/url.php?url=http://dev.mysql.com/doc/refman/5.5/en/select.html" \t "mysql_doc" </w:instrText>
-      </w:r>
-      <w:r>
-        <w:rPr>
-          <w:rStyle w:val="cm-keyword"/>
-          <w:rFonts w:ascii="Courier New" w:hAnsi="Courier New" w:cs="Courier New"/>
-          <w:color w:val="770088"/>
-          <w:sz w:val="16"/>
-          <w:szCs w:val="16"/>
-          <w:shd w:val="clear" w:color="auto" w:fill="E5E5E5"/>
-        </w:rPr>
-        <w:fldChar w:fldCharType="separate"/>
-      </w:r>
-      <w:r>
-        <w:rPr>
-          <w:rStyle w:val="Lienhypertexte"/>
-          <w:rFonts w:ascii="Courier New" w:hAnsi="Courier New" w:cs="Courier New"/>
-          <w:color w:val="235A81"/>
-          <w:sz w:val="16"/>
-          <w:szCs w:val="16"/>
-          <w:shd w:val="clear" w:color="auto" w:fill="E5E5E5"/>
-        </w:rPr>
-        <w:t>select</w:t>
-      </w:r>
-      <w:r>
-        <w:rPr>
-          <w:rStyle w:val="cm-keyword"/>
-          <w:rFonts w:ascii="Courier New" w:hAnsi="Courier New" w:cs="Courier New"/>
-          <w:color w:val="770088"/>
-          <w:sz w:val="16"/>
-          <w:szCs w:val="16"/>
-          <w:shd w:val="clear" w:color="auto" w:fill="E5E5E5"/>
-        </w:rPr>
-        <w:fldChar w:fldCharType="end"/>
-      </w:r>
-      <w:r>
-        <w:rPr>
-          <w:rFonts w:ascii="Courier New" w:hAnsi="Courier New" w:cs="Courier New"/>
+        <w:t>where</w:t>
+      </w:r>
+      <w:r>
+        <w:rPr>
           <w:color w:val="444444"/>
-          <w:sz w:val="16"/>
-          <w:szCs w:val="16"/>
-          <w:shd w:val="clear" w:color="auto" w:fill="E5E5E5"/>
-        </w:rPr>
-        <w:t> Nomrecette,Idrecette,Nombrepersonne </w:t>
-      </w:r>
-      <w:r>
-        <w:rPr>
-          <w:rStyle w:val="cm-keyword"/>
-          <w:rFonts w:ascii="Courier New" w:hAnsi="Courier New" w:cs="Courier New"/>
-          <w:color w:val="770088"/>
-          <w:sz w:val="16"/>
-          <w:szCs w:val="16"/>
-          <w:shd w:val="clear" w:color="auto" w:fill="E5E5E5"/>
-        </w:rPr>
-        <w:t>from</w:t>
-      </w:r>
-      <w:r>
-        <w:rPr>
-          <w:rFonts w:ascii="Courier New" w:hAnsi="Courier New" w:cs="Courier New"/>
-          <w:color w:val="444444"/>
-          <w:sz w:val="16"/>
-          <w:szCs w:val="16"/>
-          <w:shd w:val="clear" w:color="auto" w:fill="E5E5E5"/>
-        </w:rPr>
-        <w:t> Recettes </w:t>
-      </w:r>
-      <w:r>
-        <w:rPr>
-          <w:rStyle w:val="cm-keyword"/>
-          <w:rFonts w:ascii="Courier New" w:hAnsi="Courier New" w:cs="Courier New"/>
-          <w:color w:val="770088"/>
-          <w:sz w:val="16"/>
-          <w:szCs w:val="16"/>
-          <w:shd w:val="clear" w:color="auto" w:fill="E5E5E5"/>
-        </w:rPr>
-        <w:t>where</w:t>
-      </w:r>
-      <w:r>
-        <w:rPr>
-          <w:rFonts w:ascii="Courier New" w:hAnsi="Courier New" w:cs="Courier New"/>
-          <w:color w:val="444444"/>
-          <w:sz w:val="16"/>
-          <w:szCs w:val="16"/>
           <w:shd w:val="clear" w:color="auto" w:fill="E5E5E5"/>
         </w:rPr>
         <w:t> Idrecette </w:t>
       </w:r>
-      <w:hyperlink r:id="rId24" w:anchor="function_in" w:tgtFrame="mysql_doc" w:history="1">
+      <w:hyperlink r:id="rId25" w:anchor="function_in" w:tgtFrame="mysql_doc" w:history="1">
         <w:r>
           <w:rPr>
             <w:rStyle w:val="Lienhypertexte"/>
@@ -4302,15 +5050,12 @@
       </w:hyperlink>
       <w:r>
         <w:rPr>
-          <w:rFonts w:ascii="Courier New" w:hAnsi="Courier New" w:cs="Courier New"/>
           <w:color w:val="444444"/>
-          <w:sz w:val="16"/>
-          <w:szCs w:val="16"/>
           <w:shd w:val="clear" w:color="auto" w:fill="E5E5E5"/>
         </w:rPr>
         <w:t> (</w:t>
       </w:r>
-      <w:hyperlink r:id="rId25" w:tgtFrame="mysql_doc" w:history="1">
+      <w:hyperlink r:id="rId26" w:tgtFrame="mysql_doc" w:history="1">
         <w:r>
           <w:rPr>
             <w:rStyle w:val="Lienhypertexte"/>
@@ -4325,10 +5070,7 @@
       </w:hyperlink>
       <w:r>
         <w:rPr>
-          <w:rFonts w:ascii="Courier New" w:hAnsi="Courier New" w:cs="Courier New"/>
           <w:color w:val="444444"/>
-          <w:sz w:val="16"/>
-          <w:szCs w:val="16"/>
           <w:shd w:val="clear" w:color="auto" w:fill="E5E5E5"/>
         </w:rPr>
         <w:t> Idrecette </w:t>
@@ -4346,10 +5088,7 @@
       </w:r>
       <w:r>
         <w:rPr>
-          <w:rFonts w:ascii="Courier New" w:hAnsi="Courier New" w:cs="Courier New"/>
           <w:color w:val="444444"/>
-          <w:sz w:val="16"/>
-          <w:szCs w:val="16"/>
           <w:shd w:val="clear" w:color="auto" w:fill="E5E5E5"/>
         </w:rPr>
         <w:t> Commentaires </w:t>
@@ -4367,10 +5106,7 @@
       </w:r>
       <w:r>
         <w:rPr>
-          <w:rFonts w:ascii="Courier New" w:hAnsi="Courier New" w:cs="Courier New"/>
           <w:color w:val="444444"/>
-          <w:sz w:val="16"/>
-          <w:szCs w:val="16"/>
           <w:shd w:val="clear" w:color="auto" w:fill="E5E5E5"/>
         </w:rPr>
         <w:t> Datecommentaire </w:t>
@@ -4388,10 +5124,7 @@
       </w:r>
       <w:r>
         <w:rPr>
-          <w:rFonts w:ascii="Courier New" w:hAnsi="Courier New" w:cs="Courier New"/>
           <w:color w:val="444444"/>
-          <w:sz w:val="16"/>
-          <w:szCs w:val="16"/>
           <w:shd w:val="clear" w:color="auto" w:fill="E5E5E5"/>
         </w:rPr>
         <w:t> </w:t>
@@ -4409,15 +5142,12 @@
       </w:r>
       <w:r>
         <w:rPr>
-          <w:rFonts w:ascii="Courier New" w:hAnsi="Courier New" w:cs="Courier New"/>
           <w:color w:val="444444"/>
-          <w:sz w:val="16"/>
-          <w:szCs w:val="16"/>
           <w:shd w:val="clear" w:color="auto" w:fill="E5E5E5"/>
         </w:rPr>
         <w:t> </w:t>
       </w:r>
-      <w:hyperlink r:id="rId26" w:anchor="operator_and" w:tgtFrame="mysql_doc" w:history="1">
+      <w:hyperlink r:id="rId27" w:anchor="operator_and" w:tgtFrame="mysql_doc" w:history="1">
         <w:r>
           <w:rPr>
             <w:rStyle w:val="Lienhypertexte"/>
@@ -4432,10 +5162,7 @@
       </w:hyperlink>
       <w:r>
         <w:rPr>
-          <w:rFonts w:ascii="Courier New" w:hAnsi="Courier New" w:cs="Courier New"/>
           <w:color w:val="444444"/>
-          <w:sz w:val="16"/>
-          <w:szCs w:val="16"/>
           <w:shd w:val="clear" w:color="auto" w:fill="E5E5E5"/>
         </w:rPr>
         <w:t> </w:t>
@@ -4453,10 +5180,7 @@
       </w:r>
       <w:r>
         <w:rPr>
-          <w:rFonts w:ascii="Courier New" w:hAnsi="Courier New" w:cs="Courier New"/>
           <w:color w:val="444444"/>
-          <w:sz w:val="16"/>
-          <w:szCs w:val="16"/>
           <w:shd w:val="clear" w:color="auto" w:fill="E5E5E5"/>
         </w:rPr>
         <w:t>)</w:t>
@@ -4464,27 +5188,24 @@
     </w:p>
     <w:p>
       <w:pPr>
+        <w:rPr>
+          <w:color w:val="444444"/>
+          <w:shd w:val="clear" w:color="auto" w:fill="E5E5E5"/>
+        </w:rPr>
+      </w:pPr>
+    </w:p>
+    <w:p>
+      <w:pPr>
         <w:pStyle w:val="Titre3"/>
-        <w:rPr>
-          <w:rFonts w:ascii="Courier New" w:hAnsi="Courier New" w:cs="Courier New"/>
-          <w:color w:val="444444"/>
-          <w:sz w:val="16"/>
-          <w:szCs w:val="16"/>
-          <w:shd w:val="clear" w:color="auto" w:fill="E5E5E5"/>
-        </w:rPr>
-      </w:pPr>
-    </w:p>
-    <w:p>
-      <w:pPr>
-        <w:pStyle w:val="Titre3"/>
-      </w:pPr>
+      </w:pPr>
+      <w:bookmarkStart w:id="30" w:name="_Toc67743366"/>
       <w:r>
         <w:t>Résultats</w:t>
       </w:r>
-      <w:bookmarkEnd w:id="24"/>
       <w:r>
         <w:t>1</w:t>
       </w:r>
+      <w:bookmarkEnd w:id="30"/>
     </w:p>
     <w:p/>
     <w:p>
@@ -4495,9 +5216,9 @@
         </w:rPr>
         <w:drawing>
           <wp:inline distT="0" distB="0" distL="0" distR="0">
-            <wp:extent cx="5591955" cy="1533739"/>
-            <wp:effectExtent l="0" t="0" r="8890" b="9525"/>
-            <wp:docPr id="10" name="Image 10"/>
+            <wp:extent cx="5760720" cy="2135505"/>
+            <wp:effectExtent l="0" t="0" r="0" b="0"/>
+            <wp:docPr id="15" name="Image 15"/>
             <wp:cNvGraphicFramePr>
               <a:graphicFrameLocks xmlns:a="http://schemas.openxmlformats.org/drawingml/2006/main" noChangeAspect="1"/>
             </wp:cNvGraphicFramePr>
@@ -4505,11 +5226,11 @@
               <a:graphicData uri="http://schemas.openxmlformats.org/drawingml/2006/picture">
                 <pic:pic xmlns:pic="http://schemas.openxmlformats.org/drawingml/2006/picture">
                   <pic:nvPicPr>
-                    <pic:cNvPr id="10" name="resultat_sous_requette1.PNG"/>
+                    <pic:cNvPr id="15" name="resultat_sous_requette1.PNG"/>
                     <pic:cNvPicPr/>
                   </pic:nvPicPr>
                   <pic:blipFill>
-                    <a:blip r:embed="rId27">
+                    <a:blip r:embed="rId28">
                       <a:extLst>
                         <a:ext uri="{28A0092B-C50C-407E-A947-70E740481C1C}">
                           <a14:useLocalDpi xmlns:a14="http://schemas.microsoft.com/office/drawing/2010/main" val="0"/>
@@ -4523,7 +5244,7 @@
                   <pic:spPr>
                     <a:xfrm>
                       <a:off x="0" y="0"/>
-                      <a:ext cx="5591955" cy="1533739"/>
+                      <a:ext cx="5760720" cy="2135505"/>
                     </a:xfrm>
                     <a:prstGeom prst="rect">
                       <a:avLst/>
@@ -4541,16 +5262,14 @@
       <w:pPr>
         <w:pStyle w:val="Titre3"/>
       </w:pPr>
-      <w:r>
-        <w:t>Requête</w:t>
-      </w:r>
-      <w:r>
-        <w:t>2</w:t>
-      </w:r>
-    </w:p>
-    <w:p>
-      <w:pPr>
-        <w:pStyle w:val="Titre3"/>
+      <w:bookmarkStart w:id="31" w:name="_Toc67743367"/>
+      <w:r>
+        <w:t>Requête2</w:t>
+      </w:r>
+      <w:bookmarkEnd w:id="31"/>
+    </w:p>
+    <w:p>
+      <w:pPr>
         <w:rPr>
           <w:rFonts w:ascii="Courier New" w:hAnsi="Courier New" w:cs="Courier New"/>
           <w:color w:val="444444"/>
@@ -4559,7 +5278,7 @@
           <w:shd w:val="clear" w:color="auto" w:fill="E5E5E5"/>
         </w:rPr>
       </w:pPr>
-      <w:hyperlink r:id="rId28" w:tgtFrame="mysql_doc" w:history="1">
+      <w:hyperlink r:id="rId29" w:tgtFrame="mysql_doc" w:history="1">
         <w:r>
           <w:rPr>
             <w:rStyle w:val="Lienhypertexte"/>
@@ -4645,7 +5364,7 @@
         </w:rPr>
         <w:t> Idrecette </w:t>
       </w:r>
-      <w:hyperlink r:id="rId29" w:anchor="function_in" w:tgtFrame="mysql_doc" w:history="1">
+      <w:hyperlink r:id="rId30" w:anchor="function_in" w:tgtFrame="mysql_doc" w:history="1">
         <w:r>
           <w:rPr>
             <w:rStyle w:val="Lienhypertexte"/>
@@ -4668,7 +5387,7 @@
         </w:rPr>
         <w:t> (</w:t>
       </w:r>
-      <w:hyperlink r:id="rId30" w:tgtFrame="mysql_doc" w:history="1">
+      <w:hyperlink r:id="rId31" w:tgtFrame="mysql_doc" w:history="1">
         <w:r>
           <w:rPr>
             <w:rStyle w:val="Lienhypertexte"/>
@@ -4760,27 +5479,40 @@
       <w:pPr>
         <w:pStyle w:val="Titre3"/>
       </w:pPr>
-      <w:r>
-        <w:t>Résultats</w:t>
-      </w:r>
-      <w:r>
-        <w:t>2</w:t>
-      </w:r>
-    </w:p>
-    <w:p>
-      <w:r>
-        <w:t xml:space="preserve"> </w:t>
-      </w:r>
-      <w:r>
+      <w:bookmarkStart w:id="32" w:name="_Toc67743368"/>
+      <w:r>
+        <w:t>Résultats2</w:t>
+      </w:r>
+      <w:bookmarkEnd w:id="32"/>
+    </w:p>
+    <w:p>
+      <w:pPr>
         <w:rPr>
           <w:noProof/>
           <w:lang w:eastAsia="fr-FR"/>
         </w:rPr>
+      </w:pPr>
+      <w:r>
+        <w:t xml:space="preserve"> </w:t>
+      </w:r>
+    </w:p>
+    <w:p>
+      <w:pPr>
+        <w:rPr>
+          <w:noProof/>
+          <w:lang w:eastAsia="fr-FR"/>
+        </w:rPr>
+      </w:pPr>
+      <w:r>
+        <w:rPr>
+          <w:noProof/>
+          <w:lang w:eastAsia="fr-FR"/>
+        </w:rPr>
         <w:drawing>
-          <wp:inline distT="0" distB="0" distL="0" distR="0">
-            <wp:extent cx="5760720" cy="611505"/>
-            <wp:effectExtent l="0" t="0" r="0" b="0"/>
-            <wp:docPr id="11" name="Image 11"/>
+          <wp:inline distT="0" distB="0" distL="0" distR="0" wp14:anchorId="2A3B58E6" wp14:editId="41CE3265">
+            <wp:extent cx="5760720" cy="1351915"/>
+            <wp:effectExtent l="0" t="0" r="0" b="635"/>
+            <wp:docPr id="16" name="Image 16"/>
             <wp:cNvGraphicFramePr>
               <a:graphicFrameLocks xmlns:a="http://schemas.openxmlformats.org/drawingml/2006/main" noChangeAspect="1"/>
             </wp:cNvGraphicFramePr>
@@ -4788,11 +5520,11 @@
               <a:graphicData uri="http://schemas.openxmlformats.org/drawingml/2006/picture">
                 <pic:pic xmlns:pic="http://schemas.openxmlformats.org/drawingml/2006/picture">
                   <pic:nvPicPr>
-                    <pic:cNvPr id="11" name="resultat_sous_requette2.PNG"/>
+                    <pic:cNvPr id="16" name="resultat_sous_requette2.PNG"/>
                     <pic:cNvPicPr/>
                   </pic:nvPicPr>
                   <pic:blipFill>
-                    <a:blip r:embed="rId31">
+                    <a:blip r:embed="rId32">
                       <a:extLst>
                         <a:ext uri="{28A0092B-C50C-407E-A947-70E740481C1C}">
                           <a14:useLocalDpi xmlns:a14="http://schemas.microsoft.com/office/drawing/2010/main" val="0"/>
@@ -4806,7 +5538,7 @@
                   <pic:spPr>
                     <a:xfrm>
                       <a:off x="0" y="0"/>
-                      <a:ext cx="5760720" cy="611505"/>
+                      <a:ext cx="5760720" cy="1351915"/>
                     </a:xfrm>
                     <a:prstGeom prst="rect">
                       <a:avLst/>
@@ -4818,10 +5550,146 @@
           </wp:inline>
         </w:drawing>
       </w:r>
-    </w:p>
+      <w:r>
+        <w:rPr>
+          <w:noProof/>
+          <w:lang w:eastAsia="fr-FR"/>
+        </w:rPr>
+        <w:br w:type="page"/>
+      </w:r>
+    </w:p>
+    <w:p>
+      <w:pPr>
+        <w:pStyle w:val="Titre1"/>
+      </w:pPr>
+      <w:r>
+        <w:lastRenderedPageBreak/>
+        <w:t xml:space="preserve"> </w:t>
+      </w:r>
+      <w:bookmarkStart w:id="33" w:name="_Toc67743369"/>
+      <w:r>
+        <w:t>Requêtes</w:t>
+      </w:r>
+      <w:r>
+        <w:t xml:space="preserve"> de manipulation</w:t>
+      </w:r>
+      <w:bookmarkEnd w:id="33"/>
+    </w:p>
+    <w:p>
+      <w:pPr>
+        <w:pStyle w:val="Titre2"/>
+      </w:pPr>
+      <w:bookmarkStart w:id="34" w:name="_Toc67743370"/>
+      <w:r>
+        <w:t>Insertion de compositions recettes :</w:t>
+      </w:r>
+      <w:bookmarkEnd w:id="34"/>
+    </w:p>
+    <w:p>
+      <w:r>
+        <w:t>INSERT INTO `Compositions` (`</w:t>
+      </w:r>
+      <w:proofErr w:type="spellStart"/>
+      <w:r>
+        <w:t>Idingredient</w:t>
+      </w:r>
+      <w:proofErr w:type="spellEnd"/>
+      <w:r>
+        <w:t>`, `</w:t>
+      </w:r>
+      <w:proofErr w:type="spellStart"/>
+      <w:r>
+        <w:t>Idrecette</w:t>
+      </w:r>
+      <w:proofErr w:type="spellEnd"/>
+      <w:r>
+        <w:t>`, `</w:t>
+      </w:r>
+      <w:proofErr w:type="spellStart"/>
+      <w:r>
+        <w:t>Quantitee</w:t>
+      </w:r>
+      <w:proofErr w:type="spellEnd"/>
+      <w:r>
+        <w:t>`, `</w:t>
+      </w:r>
+      <w:proofErr w:type="spellStart"/>
+      <w:r>
+        <w:t>Unite</w:t>
+      </w:r>
+      <w:proofErr w:type="spellEnd"/>
+      <w:r>
+        <w:t>`) VALUES ('15', '7', '300', 'g'), ('16', '7', '200', 'g'</w:t>
+      </w:r>
+      <w:proofErr w:type="gramStart"/>
+      <w:r>
+        <w:t>),(</w:t>
+      </w:r>
+      <w:proofErr w:type="gramEnd"/>
+      <w:r>
+        <w:t>'26', '7', '75', 'g');</w:t>
+      </w:r>
+    </w:p>
+    <w:p>
+      <w:pPr>
+        <w:pStyle w:val="Titre2"/>
+      </w:pPr>
+      <w:bookmarkStart w:id="35" w:name="_Toc67743371"/>
+      <w:r>
+        <w:t xml:space="preserve">Insertion de </w:t>
+      </w:r>
+      <w:r>
+        <w:t>ingrédients recettes</w:t>
+      </w:r>
+      <w:r>
+        <w:t> :</w:t>
+      </w:r>
+      <w:bookmarkEnd w:id="35"/>
+    </w:p>
+    <w:p>
+      <w:r>
+        <w:t>INSERT INTO `20_L2M_dahbia_berrani_eps_haddad</w:t>
+      </w:r>
+      <w:proofErr w:type="gramStart"/>
+      <w:r>
+        <w:t>`.`</w:t>
+      </w:r>
+      <w:proofErr w:type="gramEnd"/>
+      <w:r>
+        <w:t>Ingredients` (`</w:t>
+      </w:r>
+      <w:proofErr w:type="spellStart"/>
+      <w:r>
+        <w:t>Idingredient</w:t>
+      </w:r>
+      <w:proofErr w:type="spellEnd"/>
+      <w:r>
+        <w:t>`, `</w:t>
+      </w:r>
+      <w:proofErr w:type="spellStart"/>
+      <w:r>
+        <w:t>Nomingredient</w:t>
+      </w:r>
+      <w:proofErr w:type="spellEnd"/>
+      <w:r>
+        <w:t xml:space="preserve">`, `Prix`) VALUES (NULL, 'Fromage </w:t>
+      </w:r>
+      <w:proofErr w:type="spellStart"/>
+      <w:r>
+        <w:t>rapé</w:t>
+      </w:r>
+      <w:proofErr w:type="spellEnd"/>
+      <w:r>
+        <w:t>', '2.5'), (NULL, 'Crème fraîche liquide', '0.5'),(NULL, 'curry', '0.5')</w:t>
+      </w:r>
+      <w:r>
+        <w:t> ;</w:t>
+      </w:r>
+    </w:p>
+    <w:p/>
     <w:sectPr>
-      <w:headerReference w:type="default" r:id="rId32"/>
-      <w:footerReference w:type="default" r:id="rId33"/>
+      <w:headerReference w:type="default" r:id="rId33"/>
+      <w:footerReference w:type="default" r:id="rId34"/>
       <w:pgSz w:w="11906" w:h="16838"/>
       <w:pgMar w:top="1417" w:right="1417" w:bottom="1417" w:left="1417" w:header="708" w:footer="708" w:gutter="0"/>
       <w:cols w:space="708"/>
@@ -4912,7 +5780,7 @@
         <w:bCs/>
         <w:noProof/>
       </w:rPr>
-      <w:t>10</w:t>
+      <w:t>4</w:t>
     </w:r>
     <w:r>
       <w:rPr>
@@ -4951,7 +5819,7 @@
         <w:bCs/>
         <w:noProof/>
       </w:rPr>
-      <w:t>11</w:t>
+      <w:t>13</w:t>
     </w:r>
     <w:r>
       <w:rPr>
@@ -4982,7 +5850,7 @@
       <w:rPr>
         <w:noProof/>
       </w:rPr>
-      <w:t>23 mars 2021</w:t>
+      <w:t>27 mars 2021</w:t>
     </w:r>
     <w:r>
       <w:fldChar w:fldCharType="end"/>
@@ -5839,6 +6707,36 @@
     <w:basedOn w:val="Policepardfaut"/>
     <w:rsid w:val="00CC620F"/>
   </w:style>
+  <w:style w:type="paragraph" w:styleId="Textedebulles">
+    <w:name w:val="Balloon Text"/>
+    <w:basedOn w:val="Normal"/>
+    <w:link w:val="TextedebullesCar"/>
+    <w:uiPriority w:val="99"/>
+    <w:semiHidden/>
+    <w:unhideWhenUsed/>
+    <w:rsid w:val="00C30061"/>
+    <w:pPr>
+      <w:spacing w:after="0" w:line="240" w:lineRule="auto"/>
+    </w:pPr>
+    <w:rPr>
+      <w:rFonts w:ascii="Segoe UI" w:hAnsi="Segoe UI" w:cs="Segoe UI"/>
+      <w:sz w:val="18"/>
+      <w:szCs w:val="18"/>
+    </w:rPr>
+  </w:style>
+  <w:style w:type="character" w:customStyle="1" w:styleId="TextedebullesCar">
+    <w:name w:val="Texte de bulles Car"/>
+    <w:basedOn w:val="Policepardfaut"/>
+    <w:link w:val="Textedebulles"/>
+    <w:uiPriority w:val="99"/>
+    <w:semiHidden/>
+    <w:rsid w:val="00C30061"/>
+    <w:rPr>
+      <w:rFonts w:ascii="Segoe UI" w:hAnsi="Segoe UI" w:cs="Segoe UI"/>
+      <w:sz w:val="18"/>
+      <w:szCs w:val="18"/>
+    </w:rPr>
+  </w:style>
 </w:styles>
 </file>
 
@@ -6142,7 +7040,7 @@
 </file>
 
 <file path=customXml/itemProps1.xml><?xml version="1.0" encoding="utf-8"?>
-<ds:datastoreItem xmlns:ds="http://schemas.openxmlformats.org/officeDocument/2006/customXml" ds:itemID="{88401C51-E4E5-4D3C-BD05-B75B82E98CA0}">
+<ds:datastoreItem xmlns:ds="http://schemas.openxmlformats.org/officeDocument/2006/customXml" ds:itemID="{95FF0F2C-EFA2-490B-802A-3E8FDACBBAB1}">
   <ds:schemaRefs>
     <ds:schemaRef ds:uri="http://schemas.openxmlformats.org/officeDocument/2006/bibliography"/>
   </ds:schemaRefs>

</xml_diff>